<commit_message>
Backup folder - 2023-12-26 00:10:46
</commit_message>
<xml_diff>
--- a/ООП/Lab_7/Lab7_Zaychenko_report.docx
+++ b/ООП/Lab_7/Lab7_Zaychenko_report.docx
@@ -1002,269 +1002,11 @@
     <w:p>
       <w:pPr>
         <w:pStyle w:val="a5"/>
-        <w:numPr>
-          <w:ilvl w:val="0"/>
-          <w:numId w:val="20"/>
-        </w:numPr>
         <w:tabs>
           <w:tab w:val="left" w:pos="851"/>
         </w:tabs>
-        <w:ind w:left="0" w:firstLine="567"/>
-      </w:pPr>
-      <w:r>
-        <w:t>Модифікувати меню таким чином (з’являються нові пункти!):</w:t>
-      </w:r>
-    </w:p>
-    <w:p>
-      <w:pPr>
-        <w:pStyle w:val="a5"/>
-        <w:ind w:left="567"/>
-      </w:pPr>
-      <w:bookmarkStart w:id="2" w:name="_Hlk154436427"/>
-      <w:bookmarkStart w:id="3" w:name="_Hlk154436421"/>
-      <w:r>
-        <w:t>1 – додати об’єкт</w:t>
-      </w:r>
-    </w:p>
-    <w:p>
-      <w:pPr>
-        <w:pStyle w:val="a5"/>
-        <w:ind w:left="567"/>
-      </w:pPr>
-      <w:r>
-        <w:t>2 – вивести на екран об’єкти</w:t>
-      </w:r>
-    </w:p>
-    <w:p>
-      <w:pPr>
-        <w:pStyle w:val="a5"/>
-        <w:ind w:left="567"/>
-      </w:pPr>
-      <w:r>
-        <w:t xml:space="preserve">3 – </w:t>
-      </w:r>
-      <w:proofErr w:type="spellStart"/>
-      <w:r>
-        <w:t>знайти</w:t>
-      </w:r>
-      <w:proofErr w:type="spellEnd"/>
-      <w:r>
-        <w:t xml:space="preserve"> об’єкт</w:t>
-      </w:r>
-    </w:p>
-    <w:p>
-      <w:pPr>
-        <w:pStyle w:val="a5"/>
-        <w:ind w:left="567"/>
-      </w:pPr>
-      <w:r>
-        <w:t>4 – видалити об’єкт</w:t>
-      </w:r>
-    </w:p>
-    <w:p>
-      <w:pPr>
-        <w:pStyle w:val="a5"/>
-        <w:ind w:left="567"/>
-      </w:pPr>
-      <w:r>
-        <w:t>5 – демонстрація поведінки об’єктів</w:t>
-      </w:r>
-    </w:p>
-    <w:p>
-      <w:pPr>
-        <w:pStyle w:val="a5"/>
-        <w:ind w:left="567"/>
-      </w:pPr>
-      <w:r>
-        <w:t xml:space="preserve">6 – демонстрація роботи </w:t>
-      </w:r>
-      <w:proofErr w:type="spellStart"/>
-      <w:r>
-        <w:t>static</w:t>
-      </w:r>
-      <w:proofErr w:type="spellEnd"/>
-      <w:r>
-        <w:t xml:space="preserve"> методів</w:t>
-      </w:r>
-    </w:p>
-    <w:p>
-      <w:pPr>
-        <w:pStyle w:val="a5"/>
-        <w:ind w:left="567"/>
-      </w:pPr>
-      <w:r>
-        <w:t xml:space="preserve">7 – зберегти колекцію об’єктів у </w:t>
-      </w:r>
-      <w:proofErr w:type="spellStart"/>
-      <w:r>
-        <w:t>файлі</w:t>
-      </w:r>
-      <w:proofErr w:type="spellEnd"/>
-    </w:p>
-    <w:p>
-      <w:pPr>
-        <w:pStyle w:val="a5"/>
-        <w:ind w:left="567"/>
-      </w:pPr>
-      <w:r>
-        <w:t xml:space="preserve">8 – зчитати колекцію об’єктів з </w:t>
-      </w:r>
-      <w:proofErr w:type="spellStart"/>
-      <w:r>
-        <w:t>файлу</w:t>
-      </w:r>
-      <w:proofErr w:type="spellEnd"/>
-    </w:p>
-    <w:p>
-      <w:pPr>
-        <w:pStyle w:val="a5"/>
-        <w:ind w:left="567"/>
-      </w:pPr>
-      <w:r>
-        <w:t xml:space="preserve">9 – очистити колекцію об’єктів </w:t>
-      </w:r>
-    </w:p>
-    <w:p>
-      <w:pPr>
-        <w:pStyle w:val="a5"/>
-        <w:ind w:left="567"/>
-      </w:pPr>
-      <w:r>
-        <w:t xml:space="preserve">0 – </w:t>
-      </w:r>
-      <w:proofErr w:type="spellStart"/>
-      <w:r>
-        <w:t>вийти</w:t>
-      </w:r>
-      <w:proofErr w:type="spellEnd"/>
-      <w:r>
-        <w:t xml:space="preserve"> з програми </w:t>
-      </w:r>
-    </w:p>
-    <w:p>
-      <w:pPr>
-        <w:pStyle w:val="a5"/>
-      </w:pPr>
-      <w:r>
-        <w:t>У пункті меню «7 – зберегти колекцію об’єктів у файлі» необхідно</w:t>
-      </w:r>
-      <w:r>
-        <w:t xml:space="preserve"> </w:t>
-      </w:r>
-      <w:r>
-        <w:t>реалізувати підменю:</w:t>
-      </w:r>
-    </w:p>
-    <w:p>
-      <w:pPr>
-        <w:pStyle w:val="a5"/>
-        <w:ind w:left="567"/>
-      </w:pPr>
-      <w:r>
-        <w:t>1 – зберегти у файл *.</w:t>
-      </w:r>
-      <w:proofErr w:type="spellStart"/>
-      <w:r>
-        <w:t>csv</w:t>
-      </w:r>
-      <w:proofErr w:type="spellEnd"/>
-      <w:r>
-        <w:t xml:space="preserve"> (*.</w:t>
-      </w:r>
-      <w:proofErr w:type="spellStart"/>
-      <w:r>
-        <w:t>txt</w:t>
-      </w:r>
-      <w:proofErr w:type="spellEnd"/>
-      <w:r>
-        <w:t>)</w:t>
-      </w:r>
-    </w:p>
-    <w:p>
-      <w:pPr>
-        <w:pStyle w:val="a5"/>
-        <w:ind w:left="567"/>
-      </w:pPr>
-      <w:r>
-        <w:t>2 – зберегти у файл *.</w:t>
-      </w:r>
-      <w:proofErr w:type="spellStart"/>
-      <w:r>
-        <w:t>json</w:t>
-      </w:r>
-      <w:proofErr w:type="spellEnd"/>
-    </w:p>
-    <w:p>
-      <w:pPr>
-        <w:pStyle w:val="a5"/>
-        <w:rPr>
-          <w:lang w:val="ru-UA"/>
-        </w:rPr>
-      </w:pPr>
-      <w:r>
-        <w:rPr>
-          <w:lang w:val="ru-UA"/>
-        </w:rPr>
-        <w:t>У пункті меню «8 – зчитати колекцію об’єктів з файлу» необхідно реалізувати підменю:</w:t>
-      </w:r>
-    </w:p>
-    <w:p>
-      <w:pPr>
-        <w:pStyle w:val="a5"/>
-        <w:ind w:left="567"/>
-        <w:rPr>
-          <w:lang w:val="ru-UA"/>
-        </w:rPr>
-      </w:pPr>
-      <w:r>
-        <w:rPr>
-          <w:lang w:val="ru-UA"/>
-        </w:rPr>
-        <w:t>1 – зчитати з файлу *.csv (*.txt)</w:t>
-      </w:r>
-    </w:p>
-    <w:p>
-      <w:pPr>
-        <w:pStyle w:val="a5"/>
-        <w:ind w:left="567"/>
-        <w:rPr>
-          <w:lang w:val="ru-UA"/>
-        </w:rPr>
-      </w:pPr>
-      <w:r>
-        <w:rPr>
-          <w:lang w:val="ru-UA"/>
-        </w:rPr>
-        <w:t>2 – зчитати з файлу *.json</w:t>
-      </w:r>
-    </w:p>
-    <w:p>
-      <w:pPr>
-        <w:pStyle w:val="a5"/>
-        <w:rPr>
-          <w:lang w:val="ru-UA"/>
-        </w:rPr>
-      </w:pPr>
-      <w:r>
-        <w:rPr>
-          <w:lang w:val="ru-UA"/>
-        </w:rPr>
-        <w:t>Якщо на момент зчитування з файлу у колекції List&lt;T&gt; є наявні об’єкти, то десеріалізовані об’єкти мають додаватися до списку.</w:t>
-      </w:r>
-    </w:p>
-    <w:p>
-      <w:pPr>
-        <w:pStyle w:val="a5"/>
-        <w:rPr>
-          <w:lang w:val="ru-UA"/>
-        </w:rPr>
-      </w:pPr>
-      <w:r>
-        <w:rPr>
-          <w:lang w:val="ru-UA"/>
-        </w:rPr>
-        <w:t>До колекції List&lt;T&gt; об’єктів додаємо тільки коректно десеріалізовані об’єкти, інші – пропускаємо.</w:t>
-      </w:r>
+        <w:ind w:left="567" w:firstLine="0"/>
+      </w:pPr>
     </w:p>
     <w:p>
       <w:pPr>
@@ -1279,8 +1021,308 @@
         <w:ind w:left="0" w:firstLine="567"/>
       </w:pPr>
       <w:r>
-        <w:t>Для нових/перероблених методів додати/скорегувати unit-тести.</w:t>
-      </w:r>
+        <w:t>Модифікувати меню таким чином (з’являються нові пункти!):</w:t>
+      </w:r>
+    </w:p>
+    <w:p>
+      <w:pPr>
+        <w:pStyle w:val="a5"/>
+        <w:tabs>
+          <w:tab w:val="left" w:pos="851"/>
+        </w:tabs>
+        <w:ind w:firstLine="0"/>
+      </w:pPr>
+    </w:p>
+    <w:p>
+      <w:pPr>
+        <w:pStyle w:val="a5"/>
+        <w:ind w:left="567"/>
+      </w:pPr>
+      <w:bookmarkStart w:id="2" w:name="_Hlk154436427"/>
+      <w:bookmarkStart w:id="3" w:name="_Hlk154436421"/>
+      <w:r>
+        <w:t>1 – додати об’єкт</w:t>
+      </w:r>
+    </w:p>
+    <w:p>
+      <w:pPr>
+        <w:pStyle w:val="a5"/>
+        <w:ind w:left="567"/>
+      </w:pPr>
+      <w:r>
+        <w:t>2 – вивести на екран об’єкти</w:t>
+      </w:r>
+    </w:p>
+    <w:p>
+      <w:pPr>
+        <w:pStyle w:val="a5"/>
+        <w:ind w:left="567"/>
+      </w:pPr>
+      <w:r>
+        <w:t xml:space="preserve">3 – </w:t>
+      </w:r>
+      <w:proofErr w:type="spellStart"/>
+      <w:r>
+        <w:t>знайти</w:t>
+      </w:r>
+      <w:proofErr w:type="spellEnd"/>
+      <w:r>
+        <w:t xml:space="preserve"> об’єкт</w:t>
+      </w:r>
+    </w:p>
+    <w:p>
+      <w:pPr>
+        <w:pStyle w:val="a5"/>
+        <w:ind w:left="567"/>
+      </w:pPr>
+      <w:r>
+        <w:t>4 – видалити об’єкт</w:t>
+      </w:r>
+    </w:p>
+    <w:p>
+      <w:pPr>
+        <w:pStyle w:val="a5"/>
+        <w:ind w:left="567"/>
+      </w:pPr>
+      <w:r>
+        <w:t>5 – демонстрація поведінки об’єктів</w:t>
+      </w:r>
+    </w:p>
+    <w:p>
+      <w:pPr>
+        <w:pStyle w:val="a5"/>
+        <w:ind w:left="567"/>
+      </w:pPr>
+      <w:r>
+        <w:t xml:space="preserve">6 – демонстрація роботи </w:t>
+      </w:r>
+      <w:proofErr w:type="spellStart"/>
+      <w:r>
+        <w:t>static</w:t>
+      </w:r>
+      <w:proofErr w:type="spellEnd"/>
+      <w:r>
+        <w:t xml:space="preserve"> методів</w:t>
+      </w:r>
+    </w:p>
+    <w:p>
+      <w:pPr>
+        <w:pStyle w:val="a5"/>
+        <w:ind w:left="567"/>
+      </w:pPr>
+      <w:r>
+        <w:t xml:space="preserve">7 – зберегти колекцію об’єктів у </w:t>
+      </w:r>
+      <w:proofErr w:type="spellStart"/>
+      <w:r>
+        <w:t>файлі</w:t>
+      </w:r>
+      <w:proofErr w:type="spellEnd"/>
+    </w:p>
+    <w:p>
+      <w:pPr>
+        <w:pStyle w:val="a5"/>
+        <w:ind w:left="567"/>
+      </w:pPr>
+      <w:r>
+        <w:t xml:space="preserve">8 – зчитати колекцію об’єктів з </w:t>
+      </w:r>
+      <w:proofErr w:type="spellStart"/>
+      <w:r>
+        <w:t>файлу</w:t>
+      </w:r>
+      <w:proofErr w:type="spellEnd"/>
+    </w:p>
+    <w:p>
+      <w:pPr>
+        <w:pStyle w:val="a5"/>
+        <w:ind w:left="567"/>
+      </w:pPr>
+      <w:r>
+        <w:t xml:space="preserve">9 – очистити колекцію об’єктів </w:t>
+      </w:r>
+    </w:p>
+    <w:p>
+      <w:pPr>
+        <w:pStyle w:val="a5"/>
+        <w:ind w:left="567"/>
+      </w:pPr>
+      <w:r>
+        <w:t xml:space="preserve">0 – </w:t>
+      </w:r>
+      <w:proofErr w:type="spellStart"/>
+      <w:r>
+        <w:t>вийти</w:t>
+      </w:r>
+      <w:proofErr w:type="spellEnd"/>
+      <w:r>
+        <w:t xml:space="preserve"> з програми</w:t>
+      </w:r>
+    </w:p>
+    <w:p>
+      <w:pPr>
+        <w:pStyle w:val="a5"/>
+        <w:ind w:firstLine="0"/>
+      </w:pPr>
+    </w:p>
+    <w:p>
+      <w:pPr>
+        <w:pStyle w:val="a5"/>
+      </w:pPr>
+      <w:r>
+        <w:t>У пункті меню «7 – зберегти колекцію об’єктів у файлі» необхідно</w:t>
+      </w:r>
+      <w:r>
+        <w:t xml:space="preserve"> </w:t>
+      </w:r>
+      <w:r>
+        <w:t>реалізувати підменю:</w:t>
+      </w:r>
+    </w:p>
+    <w:p>
+      <w:pPr>
+        <w:pStyle w:val="a5"/>
+      </w:pPr>
+    </w:p>
+    <w:p>
+      <w:pPr>
+        <w:pStyle w:val="a5"/>
+        <w:ind w:left="567"/>
+      </w:pPr>
+      <w:r>
+        <w:t>1 – зберегти у файл *.</w:t>
+      </w:r>
+      <w:proofErr w:type="spellStart"/>
+      <w:r>
+        <w:t>csv</w:t>
+      </w:r>
+      <w:proofErr w:type="spellEnd"/>
+      <w:r>
+        <w:t xml:space="preserve"> (*.</w:t>
+      </w:r>
+      <w:proofErr w:type="spellStart"/>
+      <w:r>
+        <w:t>txt</w:t>
+      </w:r>
+      <w:proofErr w:type="spellEnd"/>
+      <w:r>
+        <w:t>)</w:t>
+      </w:r>
+    </w:p>
+    <w:p>
+      <w:pPr>
+        <w:pStyle w:val="a5"/>
+        <w:ind w:left="567"/>
+      </w:pPr>
+      <w:r>
+        <w:t>2 – зберегти у файл *.</w:t>
+      </w:r>
+      <w:proofErr w:type="spellStart"/>
+      <w:r>
+        <w:t>json</w:t>
+      </w:r>
+      <w:proofErr w:type="spellEnd"/>
+    </w:p>
+    <w:p>
+      <w:pPr>
+        <w:pStyle w:val="a5"/>
+      </w:pPr>
+    </w:p>
+    <w:p>
+      <w:pPr>
+        <w:pStyle w:val="a5"/>
+        <w:rPr>
+          <w:lang w:val="ru-UA"/>
+        </w:rPr>
+      </w:pPr>
+      <w:r>
+        <w:rPr>
+          <w:lang w:val="ru-UA"/>
+        </w:rPr>
+        <w:t>У пункті меню «8 – зчитати колекцію об’єктів з файлу» необхідно реалізувати підменю:</w:t>
+      </w:r>
+    </w:p>
+    <w:p>
+      <w:pPr>
+        <w:pStyle w:val="a5"/>
+        <w:rPr>
+          <w:lang w:val="ru-UA"/>
+        </w:rPr>
+      </w:pPr>
+    </w:p>
+    <w:p>
+      <w:pPr>
+        <w:pStyle w:val="a5"/>
+        <w:ind w:left="567"/>
+        <w:rPr>
+          <w:lang w:val="ru-UA"/>
+        </w:rPr>
+      </w:pPr>
+      <w:r>
+        <w:rPr>
+          <w:lang w:val="ru-UA"/>
+        </w:rPr>
+        <w:t>1 – зчитати з файлу *.csv (*.txt)</w:t>
+      </w:r>
+    </w:p>
+    <w:p>
+      <w:pPr>
+        <w:pStyle w:val="a5"/>
+        <w:ind w:left="567"/>
+        <w:rPr>
+          <w:lang w:val="ru-UA"/>
+        </w:rPr>
+      </w:pPr>
+      <w:r>
+        <w:rPr>
+          <w:lang w:val="ru-UA"/>
+        </w:rPr>
+        <w:t>2 – зчитати з файлу *.json</w:t>
+      </w:r>
+    </w:p>
+    <w:p>
+      <w:pPr>
+        <w:pStyle w:val="a5"/>
+        <w:rPr>
+          <w:lang w:val="ru-UA"/>
+        </w:rPr>
+      </w:pPr>
+    </w:p>
+    <w:p>
+      <w:pPr>
+        <w:pStyle w:val="a5"/>
+        <w:rPr>
+          <w:lang w:val="ru-UA"/>
+        </w:rPr>
+      </w:pPr>
+      <w:r>
+        <w:rPr>
+          <w:lang w:val="ru-UA"/>
+        </w:rPr>
+        <w:t>Якщо на момент зчитування з файлу у колекції List&lt;T&gt; є наявні об’єкти, то десеріалізовані об’єкти мають додаватися до списку.</w:t>
+      </w:r>
+    </w:p>
+    <w:p>
+      <w:pPr>
+        <w:pStyle w:val="a5"/>
+        <w:rPr>
+          <w:lang w:val="ru-UA"/>
+        </w:rPr>
+      </w:pPr>
+      <w:r>
+        <w:rPr>
+          <w:lang w:val="ru-UA"/>
+        </w:rPr>
+        <w:t>До колекції List&lt;T&gt; об’єктів додаємо тільки коректно десеріалізовані об’єкти, інші – пропускаємо.</w:t>
+      </w:r>
+    </w:p>
+    <w:p>
+      <w:pPr>
+        <w:pStyle w:val="a5"/>
+        <w:rPr>
+          <w:lang w:val="ru-UA"/>
+        </w:rPr>
+      </w:pPr>
     </w:p>
     <w:p>
       <w:pPr>
@@ -1295,16 +1337,25 @@
         <w:ind w:left="0" w:firstLine="567"/>
       </w:pPr>
       <w:r>
-        <w:t xml:space="preserve">Запустити виконання всіх наявних unit-тестів (як нових, так і з попередньої лабораторної роботи) і досягти повного </w:t>
-      </w:r>
-      <w:proofErr w:type="spellStart"/>
-      <w:r>
-        <w:t>їх</w:t>
-      </w:r>
-      <w:proofErr w:type="spellEnd"/>
-      <w:r>
-        <w:t xml:space="preserve"> проходження.</w:t>
-      </w:r>
+        <w:t xml:space="preserve">Для нових/перероблених методів додати/скорегувати </w:t>
+      </w:r>
+      <w:proofErr w:type="spellStart"/>
+      <w:r>
+        <w:t>unit</w:t>
+      </w:r>
+      <w:proofErr w:type="spellEnd"/>
+      <w:r>
+        <w:t>-тести.</w:t>
+      </w:r>
+    </w:p>
+    <w:p>
+      <w:pPr>
+        <w:pStyle w:val="a5"/>
+        <w:tabs>
+          <w:tab w:val="left" w:pos="851"/>
+        </w:tabs>
+        <w:ind w:left="567" w:firstLine="0"/>
+      </w:pPr>
     </w:p>
     <w:p>
       <w:pPr>
@@ -1319,16 +1370,16 @@
         <w:ind w:left="0" w:firstLine="567"/>
       </w:pPr>
       <w:r>
-        <w:t xml:space="preserve">Детально протестувати програму. Мають бути протестовані 7-9 пункти меню. При тестуванні десеріалізації перевіряємо процес перетворення не тільки на коректних файлах *.csv (*.txt) і *.json, а також не забуваємо перевірити і файли з пропущеними даними і невірними типами даних. </w:t>
-      </w:r>
-    </w:p>
-    <w:p>
-      <w:pPr>
-        <w:pStyle w:val="a5"/>
-        <w:rPr>
-          <w:lang w:val="ru-UA"/>
-        </w:rPr>
-      </w:pPr>
+        <w:t xml:space="preserve">Запустити виконання всіх наявних unit-тестів (як нових, так і з попередньої лабораторної роботи) і досягти повного </w:t>
+      </w:r>
+      <w:proofErr w:type="spellStart"/>
+      <w:r>
+        <w:t>їх</w:t>
+      </w:r>
+      <w:proofErr w:type="spellEnd"/>
+      <w:r>
+        <w:t xml:space="preserve"> проходження.</w:t>
+      </w:r>
     </w:p>
     <w:p>
       <w:pPr>
@@ -1343,6 +1394,32 @@
         <w:ind w:left="0" w:firstLine="567"/>
       </w:pPr>
       <w:r>
+        <w:lastRenderedPageBreak/>
+        <w:t>Детально протестувати програму. Мають бути протестовані 7-9 пункти меню. При тестуванні десеріалізації перевіряємо процес перетворення не тільки на коректних файлах *.csv (*.txt) і *.json, а також не забуваємо перевірити і файли з пропущеними даними і невірними типами даних.</w:t>
+      </w:r>
+    </w:p>
+    <w:p>
+      <w:pPr>
+        <w:pStyle w:val="a5"/>
+        <w:tabs>
+          <w:tab w:val="left" w:pos="851"/>
+        </w:tabs>
+        <w:ind w:firstLine="0"/>
+      </w:pPr>
+    </w:p>
+    <w:p>
+      <w:pPr>
+        <w:pStyle w:val="a5"/>
+        <w:numPr>
+          <w:ilvl w:val="0"/>
+          <w:numId w:val="20"/>
+        </w:numPr>
+        <w:tabs>
+          <w:tab w:val="left" w:pos="851"/>
+        </w:tabs>
+        <w:ind w:left="0" w:firstLine="567"/>
+      </w:pPr>
+      <w:r>
         <w:t>Оформити</w:t>
       </w:r>
       <w:r>
@@ -1351,6 +1428,15 @@
       <w:r>
         <w:t>звіт:</w:t>
       </w:r>
+    </w:p>
+    <w:p>
+      <w:pPr>
+        <w:pStyle w:val="a5"/>
+        <w:tabs>
+          <w:tab w:val="left" w:pos="851"/>
+        </w:tabs>
+        <w:ind w:firstLine="0"/>
+      </w:pPr>
     </w:p>
     <w:bookmarkEnd w:id="1"/>
     <w:bookmarkEnd w:id="2"/>
@@ -1438,7 +1524,6 @@
         <w:ind w:left="0" w:firstLine="851"/>
       </w:pPr>
       <w:r>
-        <w:lastRenderedPageBreak/>
         <w:t xml:space="preserve">Реалізація класу </w:t>
       </w:r>
     </w:p>
@@ -1721,10 +1806,10 @@
           <w:noProof/>
         </w:rPr>
         <w:drawing>
-          <wp:inline distT="0" distB="0" distL="0" distR="0" wp14:anchorId="239F3BC9" wp14:editId="48714E0F">
-            <wp:extent cx="6119495" cy="5173345"/>
-            <wp:effectExtent l="0" t="0" r="1905" b="0"/>
-            <wp:docPr id="114210933" name="Рисунок 1"/>
+          <wp:inline distT="0" distB="0" distL="0" distR="0" wp14:anchorId="21D30D38" wp14:editId="1EDB20C0">
+            <wp:extent cx="6119495" cy="5963285"/>
+            <wp:effectExtent l="0" t="0" r="1905" b="5715"/>
+            <wp:docPr id="1594313186" name="Рисунок 1"/>
             <wp:cNvGraphicFramePr>
               <a:graphicFrameLocks xmlns:a="http://schemas.openxmlformats.org/drawingml/2006/main" noChangeAspect="1"/>
             </wp:cNvGraphicFramePr>
@@ -1732,7 +1817,7 @@
               <a:graphicData uri="http://schemas.openxmlformats.org/drawingml/2006/picture">
                 <pic:pic xmlns:pic="http://schemas.openxmlformats.org/drawingml/2006/picture">
                   <pic:nvPicPr>
-                    <pic:cNvPr id="114210933" name="Рисунок 114210933"/>
+                    <pic:cNvPr id="1594313186" name="Рисунок 1594313186"/>
                     <pic:cNvPicPr/>
                   </pic:nvPicPr>
                   <pic:blipFill>
@@ -1750,7 +1835,7 @@
                   <pic:spPr>
                     <a:xfrm>
                       <a:off x="0" y="0"/>
-                      <a:ext cx="6119495" cy="5173345"/>
+                      <a:ext cx="6119495" cy="5963285"/>
                     </a:xfrm>
                     <a:prstGeom prst="rect">
                       <a:avLst/>
@@ -1839,6 +1924,11 @@
     </w:p>
     <w:p>
       <w:pPr>
+        <w:pStyle w:val="a5"/>
+      </w:pPr>
+    </w:p>
+    <w:p>
+      <w:pPr>
         <w:pStyle w:val="a9"/>
       </w:pPr>
       <w:r>
@@ -1846,10 +1936,10 @@
           <w:noProof/>
         </w:rPr>
         <w:drawing>
-          <wp:inline distT="0" distB="0" distL="0" distR="0" wp14:anchorId="5A14EFE1" wp14:editId="2991077C">
-            <wp:extent cx="6119495" cy="2653030"/>
-            <wp:effectExtent l="0" t="0" r="1905" b="1270"/>
-            <wp:docPr id="313185178" name="Рисунок 2"/>
+          <wp:inline distT="0" distB="0" distL="0" distR="0" wp14:anchorId="2DDAF09C" wp14:editId="20D18516">
+            <wp:extent cx="6119495" cy="5297170"/>
+            <wp:effectExtent l="0" t="0" r="1905" b="0"/>
+            <wp:docPr id="289478506" name="Рисунок 2"/>
             <wp:cNvGraphicFramePr>
               <a:graphicFrameLocks xmlns:a="http://schemas.openxmlformats.org/drawingml/2006/main" noChangeAspect="1"/>
             </wp:cNvGraphicFramePr>
@@ -1857,7 +1947,7 @@
               <a:graphicData uri="http://schemas.openxmlformats.org/drawingml/2006/picture">
                 <pic:pic xmlns:pic="http://schemas.openxmlformats.org/drawingml/2006/picture">
                   <pic:nvPicPr>
-                    <pic:cNvPr id="313185178" name="Рисунок 313185178"/>
+                    <pic:cNvPr id="289478506" name="Рисунок 289478506"/>
                     <pic:cNvPicPr/>
                   </pic:nvPicPr>
                   <pic:blipFill>
@@ -1875,7 +1965,7 @@
                   <pic:spPr>
                     <a:xfrm>
                       <a:off x="0" y="0"/>
-                      <a:ext cx="6119495" cy="2653030"/>
+                      <a:ext cx="6119495" cy="5297170"/>
                     </a:xfrm>
                     <a:prstGeom prst="rect">
                       <a:avLst/>
@@ -1923,6 +2013,11 @@
     </w:p>
     <w:p>
       <w:pPr>
+        <w:pStyle w:val="a9"/>
+      </w:pPr>
+    </w:p>
+    <w:p>
+      <w:pPr>
         <w:pStyle w:val="a7"/>
         <w:rPr>
           <w:lang w:val="ru-UA"/>
@@ -1933,40 +2028,43 @@
         <w:t>Реалізація класу</w:t>
       </w:r>
       <w:r>
-        <w:t xml:space="preserve"> зберігання в </w:t>
-      </w:r>
-      <w:r>
-        <w:t xml:space="preserve">колекції </w:t>
-      </w:r>
-      <w:proofErr w:type="spellStart"/>
-      <w:r>
-        <w:t>List</w:t>
-      </w:r>
-      <w:proofErr w:type="spellEnd"/>
-      <w:r>
-        <w:t>&lt;T&gt;</w:t>
-      </w:r>
+        <w:t xml:space="preserve"> </w:t>
+      </w:r>
+      <w:r>
+        <w:t xml:space="preserve">з методами </w:t>
+      </w:r>
+      <w:bookmarkStart w:id="7" w:name="_Hlk154440991"/>
+      <w:r>
+        <w:t xml:space="preserve">серіалізації та дереалізації </w:t>
+      </w:r>
+      <w:bookmarkEnd w:id="7"/>
     </w:p>
     <w:p>
       <w:pPr>
         <w:pStyle w:val="a5"/>
       </w:pPr>
-      <w:bookmarkStart w:id="7" w:name="_Hlk154430798"/>
+      <w:bookmarkStart w:id="8" w:name="_Hlk154430798"/>
       <w:bookmarkEnd w:id="6"/>
       <w:r>
         <w:t xml:space="preserve">Детальний код класу </w:t>
       </w:r>
       <w:r>
-        <w:t xml:space="preserve">зберігання в колекції </w:t>
+        <w:t>серіалізації та дереалізації</w:t>
+      </w:r>
+      <w:r>
+        <w:t xml:space="preserve"> </w:t>
       </w:r>
       <w:r>
         <w:t xml:space="preserve">можна переглянути в додатку </w:t>
       </w:r>
       <w:r>
-        <w:t>Ґ</w:t>
-      </w:r>
-    </w:p>
-    <w:bookmarkEnd w:id="7"/>
+        <w:t>Б</w:t>
+      </w:r>
+      <w:r>
+        <w:t>.</w:t>
+      </w:r>
+    </w:p>
+    <w:bookmarkEnd w:id="8"/>
     <w:p>
       <w:pPr>
         <w:pStyle w:val="a7"/>
@@ -2001,7 +2099,7 @@
         <w:t xml:space="preserve">класу можна переглянути в додатку </w:t>
       </w:r>
       <w:r>
-        <w:t>Е</w:t>
+        <w:t>Є.</w:t>
       </w:r>
     </w:p>
     <w:p>
@@ -2010,6 +2108,35 @@
       </w:pPr>
       <w:r>
         <w:t>Код програми</w:t>
+      </w:r>
+    </w:p>
+    <w:p>
+      <w:pPr>
+        <w:pStyle w:val="a5"/>
+      </w:pPr>
+      <w:r>
+        <w:t>Повний код програми</w:t>
+      </w:r>
+      <w:r>
+        <w:t xml:space="preserve"> та класів</w:t>
+      </w:r>
+      <w:r>
+        <w:t xml:space="preserve"> можна переглянути </w:t>
+      </w:r>
+      <w:r>
+        <w:t>в</w:t>
+      </w:r>
+      <w:r>
+        <w:t xml:space="preserve"> додатках А, Б, В, Г, Ґ</w:t>
+      </w:r>
+      <w:r>
+        <w:t>, Д</w:t>
+      </w:r>
+      <w:r>
+        <w:t>, Е</w:t>
+      </w:r>
+      <w:r>
+        <w:t>, Є.</w:t>
       </w:r>
     </w:p>
     <w:p>
@@ -2019,51 +2146,9 @@
         </w:tabs>
         <w:ind w:left="567"/>
         <w:jc w:val="both"/>
-        <w:rPr>
-          <w:lang w:val="uk-UA"/>
-        </w:rPr>
-      </w:pPr>
-      <w:r>
-        <w:rPr>
-          <w:lang w:val="uk-UA"/>
-        </w:rPr>
-        <w:t>Повний код програми</w:t>
-      </w:r>
-      <w:r>
-        <w:rPr>
-          <w:lang w:val="uk-UA"/>
-        </w:rPr>
-        <w:t xml:space="preserve"> та класів</w:t>
-      </w:r>
-      <w:r>
-        <w:rPr>
-          <w:lang w:val="uk-UA"/>
-        </w:rPr>
-        <w:t xml:space="preserve"> можна переглянути </w:t>
-      </w:r>
-      <w:r>
-        <w:rPr>
-          <w:lang w:val="uk-UA"/>
-        </w:rPr>
-        <w:t>в</w:t>
-      </w:r>
-      <w:r>
-        <w:rPr>
-          <w:lang w:val="uk-UA"/>
-        </w:rPr>
-        <w:t xml:space="preserve"> додатках А, Б, В, Г, Ґ</w:t>
-      </w:r>
-      <w:r>
-        <w:rPr>
-          <w:lang w:val="uk-UA"/>
-        </w:rPr>
-        <w:t>, Д</w:t>
-      </w:r>
-      <w:r>
-        <w:rPr>
-          <w:lang w:val="uk-UA"/>
-        </w:rPr>
-        <w:t>, Е</w:t>
+      </w:pPr>
+      <w:r>
+        <w:br w:type="page"/>
       </w:r>
     </w:p>
     <w:p>
@@ -2071,22 +2156,16 @@
         <w:pStyle w:val="a7"/>
       </w:pPr>
       <w:r>
+        <w:lastRenderedPageBreak/>
         <w:t xml:space="preserve">Результати </w:t>
       </w:r>
-      <w:r>
-        <w:rPr>
-          <w:lang w:val="en-US"/>
-        </w:rPr>
+      <w:proofErr w:type="spellStart"/>
+      <w:r>
         <w:t>Unit</w:t>
       </w:r>
-      <w:r>
-        <w:rPr>
-          <w:lang w:val="ru-RU"/>
-        </w:rPr>
-        <w:t>-</w:t>
-      </w:r>
-      <w:r>
-        <w:t>т</w:t>
+      <w:proofErr w:type="spellEnd"/>
+      <w:r>
+        <w:t>-т</w:t>
       </w:r>
       <w:r>
         <w:t>естування</w:t>
@@ -2107,10 +2186,10 @@
           <w:noProof/>
         </w:rPr>
         <w:drawing>
-          <wp:inline distT="0" distB="0" distL="0" distR="0" wp14:anchorId="37F83BD3" wp14:editId="050A71C5">
-            <wp:extent cx="6285971" cy="2519916"/>
-            <wp:effectExtent l="0" t="0" r="635" b="0"/>
-            <wp:docPr id="1742785375" name="Рисунок 3"/>
+          <wp:inline distT="0" distB="0" distL="0" distR="0" wp14:anchorId="7B7BCB19" wp14:editId="2E2B8AF8">
+            <wp:extent cx="6119495" cy="1626235"/>
+            <wp:effectExtent l="0" t="0" r="1905" b="0"/>
+            <wp:docPr id="732207236" name="Рисунок 3"/>
             <wp:cNvGraphicFramePr>
               <a:graphicFrameLocks xmlns:a="http://schemas.openxmlformats.org/drawingml/2006/main" noChangeAspect="1"/>
             </wp:cNvGraphicFramePr>
@@ -2118,124 +2197,11 @@
               <a:graphicData uri="http://schemas.openxmlformats.org/drawingml/2006/picture">
                 <pic:pic xmlns:pic="http://schemas.openxmlformats.org/drawingml/2006/picture">
                   <pic:nvPicPr>
-                    <pic:cNvPr id="1742785375" name="Рисунок 1742785375"/>
-                    <pic:cNvPicPr/>
-                  </pic:nvPicPr>
-                  <pic:blipFill rotWithShape="1">
-                    <a:blip r:embed="rId10" cstate="print">
-                      <a:extLst>
-                        <a:ext uri="{28A0092B-C50C-407E-A947-70E740481C1C}">
-                          <a14:useLocalDpi xmlns:a14="http://schemas.microsoft.com/office/drawing/2010/main" val="0"/>
-                        </a:ext>
-                      </a:extLst>
-                    </a:blip>
-                    <a:srcRect l="1043"/>
-                    <a:stretch/>
-                  </pic:blipFill>
-                  <pic:spPr bwMode="auto">
-                    <a:xfrm>
-                      <a:off x="0" y="0"/>
-                      <a:ext cx="6328497" cy="2536964"/>
-                    </a:xfrm>
-                    <a:prstGeom prst="rect">
-                      <a:avLst/>
-                    </a:prstGeom>
-                    <a:ln>
-                      <a:noFill/>
-                    </a:ln>
-                    <a:extLst>
-                      <a:ext uri="{53640926-AAD7-44D8-BBD7-CCE9431645EC}">
-                        <a14:shadowObscured xmlns:a14="http://schemas.microsoft.com/office/drawing/2010/main"/>
-                      </a:ext>
-                    </a:extLst>
-                  </pic:spPr>
-                </pic:pic>
-              </a:graphicData>
-            </a:graphic>
-          </wp:inline>
-        </w:drawing>
-      </w:r>
-    </w:p>
-    <w:p>
-      <w:pPr>
-        <w:pStyle w:val="a9"/>
-      </w:pPr>
-      <w:r>
-        <w:t xml:space="preserve">Рисунок </w:t>
-      </w:r>
-      <w:r>
-        <w:fldChar w:fldCharType="begin"/>
-      </w:r>
-      <w:r>
-        <w:instrText xml:space="preserve"> SEQ Рисунок \* ARABIC </w:instrText>
-      </w:r>
-      <w:r>
-        <w:fldChar w:fldCharType="separate"/>
-      </w:r>
-      <w:r>
-        <w:rPr>
-          <w:noProof/>
-        </w:rPr>
-        <w:t>3</w:t>
-      </w:r>
-      <w:r>
-        <w:fldChar w:fldCharType="end"/>
-      </w:r>
-      <w:r>
-        <w:t xml:space="preserve"> – </w:t>
-      </w:r>
-      <w:r>
-        <w:t xml:space="preserve">результат виконання написаних </w:t>
-      </w:r>
-      <w:proofErr w:type="spellStart"/>
-      <w:r>
-        <w:t>unit</w:t>
-      </w:r>
-      <w:proofErr w:type="spellEnd"/>
-      <w:r>
-        <w:t xml:space="preserve">-тестів для </w:t>
-      </w:r>
-      <w:r>
-        <w:t>створеного класу</w:t>
-      </w:r>
-      <w:r>
-        <w:br w:type="page"/>
-      </w:r>
-    </w:p>
-    <w:p>
-      <w:pPr>
-        <w:pStyle w:val="a7"/>
-      </w:pPr>
-      <w:r>
-        <w:lastRenderedPageBreak/>
-        <w:t>Тестування функціональності програми</w:t>
-      </w:r>
-    </w:p>
-    <w:p>
-      <w:pPr>
-        <w:pStyle w:val="a9"/>
-      </w:pPr>
-      <w:r>
-        <w:rPr>
-          <w:noProof/>
-        </w:rPr>
-        <w:drawing>
-          <wp:inline distT="0" distB="0" distL="0" distR="0" wp14:anchorId="65BED1A5" wp14:editId="16254FAD">
-            <wp:extent cx="6119495" cy="1987550"/>
-            <wp:effectExtent l="0" t="0" r="1905" b="6350"/>
-            <wp:docPr id="1402428919" name="Рисунок 4"/>
-            <wp:cNvGraphicFramePr>
-              <a:graphicFrameLocks xmlns:a="http://schemas.openxmlformats.org/drawingml/2006/main" noChangeAspect="1"/>
-            </wp:cNvGraphicFramePr>
-            <a:graphic xmlns:a="http://schemas.openxmlformats.org/drawingml/2006/main">
-              <a:graphicData uri="http://schemas.openxmlformats.org/drawingml/2006/picture">
-                <pic:pic xmlns:pic="http://schemas.openxmlformats.org/drawingml/2006/picture">
-                  <pic:nvPicPr>
-                    <pic:cNvPr id="1402428919" name="Рисунок 1402428919"/>
+                    <pic:cNvPr id="732207236" name="Рисунок 3"/>
                     <pic:cNvPicPr/>
                   </pic:nvPicPr>
                   <pic:blipFill>
-                    <a:blip r:embed="rId11" cstate="print">
+                    <a:blip r:embed="rId10" cstate="print">
                       <a:extLst>
                         <a:ext uri="{28A0092B-C50C-407E-A947-70E740481C1C}">
                           <a14:useLocalDpi xmlns:a14="http://schemas.microsoft.com/office/drawing/2010/main" val="0"/>
@@ -2249,7 +2215,7 @@
                   <pic:spPr>
                     <a:xfrm>
                       <a:off x="0" y="0"/>
-                      <a:ext cx="6119495" cy="1987550"/>
+                      <a:ext cx="6119495" cy="1626235"/>
                     </a:xfrm>
                     <a:prstGeom prst="rect">
                       <a:avLst/>
@@ -2266,7 +2232,6 @@
       <w:pPr>
         <w:pStyle w:val="a9"/>
       </w:pPr>
-      <w:bookmarkStart w:id="8" w:name="_Hlk154435392"/>
       <w:r>
         <w:t xml:space="preserve">Рисунок </w:t>
       </w:r>
@@ -2280,16 +2245,78 @@
         <w:fldChar w:fldCharType="separate"/>
       </w:r>
       <w:r>
+        <w:rPr>
+          <w:noProof/>
+        </w:rPr>
+        <w:t>3</w:t>
+      </w:r>
+      <w:r>
+        <w:fldChar w:fldCharType="end"/>
+      </w:r>
+      <w:r>
+        <w:t xml:space="preserve"> – </w:t>
+      </w:r>
+      <w:r>
+        <w:t xml:space="preserve">результат виконання написаних </w:t>
+      </w:r>
+      <w:proofErr w:type="spellStart"/>
+      <w:r>
+        <w:t>unit</w:t>
+      </w:r>
+      <w:proofErr w:type="spellEnd"/>
+      <w:r>
+        <w:t xml:space="preserve">-тестів для </w:t>
+      </w:r>
+      <w:r>
+        <w:t>створеного класу</w:t>
+      </w:r>
+    </w:p>
+    <w:p>
+      <w:pPr>
+        <w:pStyle w:val="a5"/>
+      </w:pPr>
+    </w:p>
+    <w:p>
+      <w:pPr>
+        <w:pStyle w:val="a7"/>
+      </w:pPr>
+      <w:r>
+        <w:t>Тестування функціональності програми</w:t>
+      </w:r>
+    </w:p>
+    <w:p>
+      <w:pPr>
+        <w:pStyle w:val="a9"/>
+      </w:pPr>
+      <w:bookmarkStart w:id="9" w:name="_Hlk154435392"/>
+    </w:p>
+    <w:p>
+      <w:pPr>
+        <w:pStyle w:val="a9"/>
+      </w:pPr>
+      <w:r>
+        <w:t xml:space="preserve">Рисунок </w:t>
+      </w:r>
+      <w:r>
+        <w:fldChar w:fldCharType="begin"/>
+      </w:r>
+      <w:r>
+        <w:instrText xml:space="preserve"> SEQ Рисунок \* ARABIC </w:instrText>
+      </w:r>
+      <w:r>
+        <w:fldChar w:fldCharType="separate"/>
+      </w:r>
+      <w:r>
         <w:t>4</w:t>
       </w:r>
       <w:r>
         <w:fldChar w:fldCharType="end"/>
       </w:r>
       <w:r>
-        <w:t xml:space="preserve"> – додавання стандартного завдання</w:t>
-      </w:r>
-    </w:p>
-    <w:bookmarkEnd w:id="8"/>
+        <w:t xml:space="preserve"> – </w:t>
+      </w:r>
+    </w:p>
+    <w:bookmarkEnd w:id="9"/>
     <w:p>
       <w:pPr>
         <w:rPr>
@@ -2303,58 +2330,51 @@
           <w:lang w:val="uk-UA"/>
         </w:rPr>
       </w:pPr>
+    </w:p>
+    <w:p>
+      <w:pPr>
+        <w:pStyle w:val="a9"/>
+      </w:pPr>
+      <w:r>
+        <w:t xml:space="preserve">Рисунок </w:t>
+      </w:r>
+      <w:r>
+        <w:fldChar w:fldCharType="begin"/>
+      </w:r>
+      <w:r>
+        <w:instrText xml:space="preserve"> SEQ Рисунок \* ARABIC </w:instrText>
+      </w:r>
+      <w:r>
+        <w:fldChar w:fldCharType="separate"/>
+      </w:r>
       <w:r>
         <w:rPr>
           <w:noProof/>
-          <w:lang w:val="uk-UA"/>
-        </w:rPr>
-        <w:drawing>
-          <wp:inline distT="0" distB="0" distL="0" distR="0" wp14:anchorId="7847F9B2" wp14:editId="4970799E">
-            <wp:extent cx="6119495" cy="1840865"/>
-            <wp:effectExtent l="0" t="0" r="1905" b="635"/>
-            <wp:docPr id="469778599" name="Рисунок 5"/>
-            <wp:cNvGraphicFramePr>
-              <a:graphicFrameLocks xmlns:a="http://schemas.openxmlformats.org/drawingml/2006/main" noChangeAspect="1"/>
-            </wp:cNvGraphicFramePr>
-            <a:graphic xmlns:a="http://schemas.openxmlformats.org/drawingml/2006/main">
-              <a:graphicData uri="http://schemas.openxmlformats.org/drawingml/2006/picture">
-                <pic:pic xmlns:pic="http://schemas.openxmlformats.org/drawingml/2006/picture">
-                  <pic:nvPicPr>
-                    <pic:cNvPr id="469778599" name="Рисунок 469778599"/>
-                    <pic:cNvPicPr/>
-                  </pic:nvPicPr>
-                  <pic:blipFill>
-                    <a:blip r:embed="rId12">
-                      <a:extLst>
-                        <a:ext uri="{28A0092B-C50C-407E-A947-70E740481C1C}">
-                          <a14:useLocalDpi xmlns:a14="http://schemas.microsoft.com/office/drawing/2010/main" val="0"/>
-                        </a:ext>
-                      </a:extLst>
-                    </a:blip>
-                    <a:stretch>
-                      <a:fillRect/>
-                    </a:stretch>
-                  </pic:blipFill>
-                  <pic:spPr>
-                    <a:xfrm>
-                      <a:off x="0" y="0"/>
-                      <a:ext cx="6119495" cy="1840865"/>
-                    </a:xfrm>
-                    <a:prstGeom prst="rect">
-                      <a:avLst/>
-                    </a:prstGeom>
-                  </pic:spPr>
-                </pic:pic>
-              </a:graphicData>
-            </a:graphic>
-          </wp:inline>
-        </w:drawing>
-      </w:r>
+        </w:rPr>
+        <w:t>5</w:t>
+      </w:r>
+      <w:r>
+        <w:fldChar w:fldCharType="end"/>
+      </w:r>
+      <w:r>
+        <w:t xml:space="preserve"> – </w:t>
+      </w:r>
+    </w:p>
+    <w:p>
+      <w:pPr>
+        <w:pStyle w:val="a5"/>
+      </w:pPr>
+    </w:p>
+    <w:p>
+      <w:pPr>
+        <w:pStyle w:val="a5"/>
+      </w:pPr>
     </w:p>
     <w:p>
       <w:pPr>
         <w:pStyle w:val="a9"/>
       </w:pPr>
+      <w:bookmarkStart w:id="10" w:name="_Hlk154435812"/>
       <w:r>
         <w:t xml:space="preserve">Рисунок </w:t>
       </w:r>
@@ -2371,7 +2391,7 @@
         <w:rPr>
           <w:noProof/>
         </w:rPr>
-        <w:t>5</w:t>
+        <w:t>6</w:t>
       </w:r>
       <w:r>
         <w:fldChar w:fldCharType="end"/>
@@ -2379,74 +2399,23 @@
       <w:r>
         <w:t xml:space="preserve"> – </w:t>
       </w:r>
-      <w:r>
-        <w:t>виведення створеного</w:t>
-      </w:r>
-      <w:r>
-        <w:t xml:space="preserve"> завдання</w:t>
-      </w:r>
-    </w:p>
-    <w:p>
-      <w:pPr>
-        <w:pStyle w:val="a5"/>
-      </w:pPr>
     </w:p>
     <w:p>
       <w:pPr>
         <w:pStyle w:val="a9"/>
       </w:pPr>
-      <w:r>
-        <w:rPr>
-          <w:noProof/>
-        </w:rPr>
-        <w:drawing>
-          <wp:inline distT="0" distB="0" distL="0" distR="0" wp14:anchorId="76374F8E" wp14:editId="6B80B48A">
-            <wp:extent cx="6119495" cy="3414395"/>
-            <wp:effectExtent l="0" t="0" r="1905" b="1905"/>
-            <wp:docPr id="670829868" name="Рисунок 6"/>
-            <wp:cNvGraphicFramePr>
-              <a:graphicFrameLocks xmlns:a="http://schemas.openxmlformats.org/drawingml/2006/main" noChangeAspect="1"/>
-            </wp:cNvGraphicFramePr>
-            <a:graphic xmlns:a="http://schemas.openxmlformats.org/drawingml/2006/main">
-              <a:graphicData uri="http://schemas.openxmlformats.org/drawingml/2006/picture">
-                <pic:pic xmlns:pic="http://schemas.openxmlformats.org/drawingml/2006/picture">
-                  <pic:nvPicPr>
-                    <pic:cNvPr id="670829868" name="Рисунок 670829868"/>
-                    <pic:cNvPicPr/>
-                  </pic:nvPicPr>
-                  <pic:blipFill>
-                    <a:blip r:embed="rId13">
-                      <a:extLst>
-                        <a:ext uri="{28A0092B-C50C-407E-A947-70E740481C1C}">
-                          <a14:useLocalDpi xmlns:a14="http://schemas.microsoft.com/office/drawing/2010/main" val="0"/>
-                        </a:ext>
-                      </a:extLst>
-                    </a:blip>
-                    <a:stretch>
-                      <a:fillRect/>
-                    </a:stretch>
-                  </pic:blipFill>
-                  <pic:spPr>
-                    <a:xfrm>
-                      <a:off x="0" y="0"/>
-                      <a:ext cx="6119495" cy="3414395"/>
-                    </a:xfrm>
-                    <a:prstGeom prst="rect">
-                      <a:avLst/>
-                    </a:prstGeom>
-                  </pic:spPr>
-                </pic:pic>
-              </a:graphicData>
-            </a:graphic>
-          </wp:inline>
-        </w:drawing>
-      </w:r>
-    </w:p>
+    </w:p>
+    <w:bookmarkEnd w:id="10"/>
     <w:p>
       <w:pPr>
         <w:pStyle w:val="a9"/>
       </w:pPr>
-      <w:bookmarkStart w:id="9" w:name="_Hlk154435812"/>
+    </w:p>
+    <w:p>
+      <w:pPr>
+        <w:pStyle w:val="a9"/>
+      </w:pPr>
+      <w:bookmarkStart w:id="11" w:name="_Hlk154436266"/>
       <w:r>
         <w:t xml:space="preserve">Рисунок </w:t>
       </w:r>
@@ -2460,10 +2429,7 @@
         <w:fldChar w:fldCharType="separate"/>
       </w:r>
       <w:r>
-        <w:rPr>
-          <w:noProof/>
-        </w:rPr>
-        <w:t>6</w:t>
+        <w:t>7</w:t>
       </w:r>
       <w:r>
         <w:fldChar w:fldCharType="end"/>
@@ -2471,87 +2437,23 @@
       <w:r>
         <w:t xml:space="preserve"> – </w:t>
       </w:r>
-      <w:r>
-        <w:t>пошук створеного</w:t>
-      </w:r>
-      <w:r>
-        <w:t xml:space="preserve"> завдання</w:t>
-      </w:r>
-      <w:r>
-        <w:t xml:space="preserve"> за номером</w:t>
-      </w:r>
-    </w:p>
-    <w:bookmarkEnd w:id="9"/>
-    <w:p>
-      <w:pPr>
-        <w:spacing w:after="160" w:line="259" w:lineRule="auto"/>
-        <w:rPr>
-          <w:color w:val="000000" w:themeColor="text1"/>
-          <w:szCs w:val="28"/>
-          <w:lang w:val="uk-UA"/>
-        </w:rPr>
-      </w:pPr>
-      <w:r>
-        <w:br w:type="page"/>
-      </w:r>
-    </w:p>
+    </w:p>
+    <w:bookmarkEnd w:id="11"/>
     <w:p>
       <w:pPr>
         <w:pStyle w:val="a9"/>
       </w:pPr>
-      <w:r>
-        <w:rPr>
-          <w:noProof/>
-        </w:rPr>
-        <w:lastRenderedPageBreak/>
-        <w:drawing>
-          <wp:inline distT="0" distB="0" distL="0" distR="0" wp14:anchorId="2BE10B8B" wp14:editId="294A57DC">
-            <wp:extent cx="4774399" cy="4146697"/>
-            <wp:effectExtent l="0" t="0" r="1270" b="0"/>
-            <wp:docPr id="1552722794" name="Рисунок 7"/>
-            <wp:cNvGraphicFramePr>
-              <a:graphicFrameLocks xmlns:a="http://schemas.openxmlformats.org/drawingml/2006/main" noChangeAspect="1"/>
-            </wp:cNvGraphicFramePr>
-            <a:graphic xmlns:a="http://schemas.openxmlformats.org/drawingml/2006/main">
-              <a:graphicData uri="http://schemas.openxmlformats.org/drawingml/2006/picture">
-                <pic:pic xmlns:pic="http://schemas.openxmlformats.org/drawingml/2006/picture">
-                  <pic:nvPicPr>
-                    <pic:cNvPr id="1552722794" name="Рисунок 1552722794"/>
-                    <pic:cNvPicPr/>
-                  </pic:nvPicPr>
-                  <pic:blipFill>
-                    <a:blip r:embed="rId14">
-                      <a:extLst>
-                        <a:ext uri="{28A0092B-C50C-407E-A947-70E740481C1C}">
-                          <a14:useLocalDpi xmlns:a14="http://schemas.microsoft.com/office/drawing/2010/main" val="0"/>
-                        </a:ext>
-                      </a:extLst>
-                    </a:blip>
-                    <a:stretch>
-                      <a:fillRect/>
-                    </a:stretch>
-                  </pic:blipFill>
-                  <pic:spPr>
-                    <a:xfrm>
-                      <a:off x="0" y="0"/>
-                      <a:ext cx="4793866" cy="4163605"/>
-                    </a:xfrm>
-                    <a:prstGeom prst="rect">
-                      <a:avLst/>
-                    </a:prstGeom>
-                  </pic:spPr>
-                </pic:pic>
-              </a:graphicData>
-            </a:graphic>
-          </wp:inline>
-        </w:drawing>
-      </w:r>
     </w:p>
     <w:p>
       <w:pPr>
         <w:pStyle w:val="a9"/>
       </w:pPr>
-      <w:bookmarkStart w:id="10" w:name="_Hlk154436266"/>
+    </w:p>
+    <w:p>
+      <w:pPr>
+        <w:pStyle w:val="a9"/>
+      </w:pPr>
+      <w:bookmarkStart w:id="12" w:name="_Hlk154436310"/>
       <w:r>
         <w:t xml:space="preserve">Рисунок </w:t>
       </w:r>
@@ -2565,16 +2467,15 @@
         <w:fldChar w:fldCharType="separate"/>
       </w:r>
       <w:r>
-        <w:t>7</w:t>
+        <w:t>8</w:t>
       </w:r>
       <w:r>
         <w:fldChar w:fldCharType="end"/>
       </w:r>
       <w:r>
-        <w:t xml:space="preserve"> – пошук створеного завдання за датою</w:t>
-      </w:r>
-    </w:p>
-    <w:bookmarkEnd w:id="10"/>
+        <w:t xml:space="preserve"> – </w:t>
+      </w:r>
+    </w:p>
     <w:p>
       <w:pPr>
         <w:pStyle w:val="a9"/>
@@ -2584,60 +2485,14 @@
       <w:pPr>
         <w:pStyle w:val="a9"/>
       </w:pPr>
-      <w:r>
-        <w:rPr>
-          <w:noProof/>
-        </w:rPr>
-        <w:drawing>
-          <wp:inline distT="0" distB="0" distL="0" distR="0" wp14:anchorId="5EC28009" wp14:editId="398578FA">
-            <wp:extent cx="4731488" cy="4145908"/>
-            <wp:effectExtent l="0" t="0" r="5715" b="0"/>
-            <wp:docPr id="1260168876" name="Рисунок 8"/>
-            <wp:cNvGraphicFramePr>
-              <a:graphicFrameLocks xmlns:a="http://schemas.openxmlformats.org/drawingml/2006/main" noChangeAspect="1"/>
-            </wp:cNvGraphicFramePr>
-            <a:graphic xmlns:a="http://schemas.openxmlformats.org/drawingml/2006/main">
-              <a:graphicData uri="http://schemas.openxmlformats.org/drawingml/2006/picture">
-                <pic:pic xmlns:pic="http://schemas.openxmlformats.org/drawingml/2006/picture">
-                  <pic:nvPicPr>
-                    <pic:cNvPr id="1260168876" name="Рисунок 1260168876"/>
-                    <pic:cNvPicPr/>
-                  </pic:nvPicPr>
-                  <pic:blipFill>
-                    <a:blip r:embed="rId15">
-                      <a:extLst>
-                        <a:ext uri="{28A0092B-C50C-407E-A947-70E740481C1C}">
-                          <a14:useLocalDpi xmlns:a14="http://schemas.microsoft.com/office/drawing/2010/main" val="0"/>
-                        </a:ext>
-                      </a:extLst>
-                    </a:blip>
-                    <a:stretch>
-                      <a:fillRect/>
-                    </a:stretch>
-                  </pic:blipFill>
-                  <pic:spPr>
-                    <a:xfrm>
-                      <a:off x="0" y="0"/>
-                      <a:ext cx="4812509" cy="4216902"/>
-                    </a:xfrm>
-                    <a:prstGeom prst="rect">
-                      <a:avLst/>
-                    </a:prstGeom>
-                  </pic:spPr>
-                </pic:pic>
-              </a:graphicData>
-            </a:graphic>
-          </wp:inline>
-        </w:drawing>
-      </w:r>
-    </w:p>
+    </w:p>
+    <w:bookmarkEnd w:id="12"/>
     <w:p>
       <w:pPr>
         <w:pStyle w:val="a9"/>
       </w:pPr>
-      <w:bookmarkStart w:id="11" w:name="_Hlk154436310"/>
-      <w:r>
-        <w:t xml:space="preserve">Рисунок </w:t>
+      <w:r>
+        <w:t xml:space="preserve"> Рисунок </w:t>
       </w:r>
       <w:r>
         <w:fldChar w:fldCharType="begin"/>
@@ -2649,94 +2504,22 @@
         <w:fldChar w:fldCharType="separate"/>
       </w:r>
       <w:r>
-        <w:t>8</w:t>
+        <w:t>9</w:t>
       </w:r>
       <w:r>
         <w:fldChar w:fldCharType="end"/>
       </w:r>
       <w:r>
-        <w:t xml:space="preserve"> – видалення створеного завдання за обраним номером</w:t>
-      </w:r>
-      <w:r>
-        <w:br w:type="page"/>
-      </w:r>
-    </w:p>
-    <w:bookmarkEnd w:id="11"/>
+        <w:t xml:space="preserve"> –</w:t>
+      </w:r>
+      <w:r>
+        <w:t xml:space="preserve"> </w:t>
+      </w:r>
+    </w:p>
     <w:p>
       <w:pPr>
         <w:pStyle w:val="a9"/>
       </w:pPr>
-      <w:r>
-        <w:rPr>
-          <w:noProof/>
-        </w:rPr>
-        <w:lastRenderedPageBreak/>
-        <w:drawing>
-          <wp:inline distT="0" distB="0" distL="0" distR="0" wp14:anchorId="7E5B860E" wp14:editId="011100C3">
-            <wp:extent cx="6119495" cy="3957320"/>
-            <wp:effectExtent l="0" t="0" r="1905" b="5080"/>
-            <wp:docPr id="897764456" name="Рисунок 9"/>
-            <wp:cNvGraphicFramePr>
-              <a:graphicFrameLocks xmlns:a="http://schemas.openxmlformats.org/drawingml/2006/main" noChangeAspect="1"/>
-            </wp:cNvGraphicFramePr>
-            <a:graphic xmlns:a="http://schemas.openxmlformats.org/drawingml/2006/main">
-              <a:graphicData uri="http://schemas.openxmlformats.org/drawingml/2006/picture">
-                <pic:pic xmlns:pic="http://schemas.openxmlformats.org/drawingml/2006/picture">
-                  <pic:nvPicPr>
-                    <pic:cNvPr id="897764456" name="Рисунок 897764456"/>
-                    <pic:cNvPicPr/>
-                  </pic:nvPicPr>
-                  <pic:blipFill>
-                    <a:blip r:embed="rId16">
-                      <a:extLst>
-                        <a:ext uri="{28A0092B-C50C-407E-A947-70E740481C1C}">
-                          <a14:useLocalDpi xmlns:a14="http://schemas.microsoft.com/office/drawing/2010/main" val="0"/>
-                        </a:ext>
-                      </a:extLst>
-                    </a:blip>
-                    <a:stretch>
-                      <a:fillRect/>
-                    </a:stretch>
-                  </pic:blipFill>
-                  <pic:spPr>
-                    <a:xfrm>
-                      <a:off x="0" y="0"/>
-                      <a:ext cx="6119495" cy="3957320"/>
-                    </a:xfrm>
-                    <a:prstGeom prst="rect">
-                      <a:avLst/>
-                    </a:prstGeom>
-                  </pic:spPr>
-                </pic:pic>
-              </a:graphicData>
-            </a:graphic>
-          </wp:inline>
-        </w:drawing>
-      </w:r>
-      <w:r>
-        <w:t xml:space="preserve"> Рисунок </w:t>
-      </w:r>
-      <w:r>
-        <w:fldChar w:fldCharType="begin"/>
-      </w:r>
-      <w:r>
-        <w:instrText xml:space="preserve"> SEQ Рисунок \* ARABIC </w:instrText>
-      </w:r>
-      <w:r>
-        <w:fldChar w:fldCharType="separate"/>
-      </w:r>
-      <w:r>
-        <w:t>9</w:t>
-      </w:r>
-      <w:r>
-        <w:fldChar w:fldCharType="end"/>
-      </w:r>
-      <w:r>
-        <w:t xml:space="preserve"> – видал</w:t>
-      </w:r>
-      <w:r>
-        <w:t>ення створеного завдання за обраною датою</w:t>
-      </w:r>
       <w:r>
         <w:br w:type="page"/>
       </w:r>
@@ -2904,7 +2687,7 @@
           <w:bCs/>
         </w:rPr>
       </w:pPr>
-      <w:bookmarkStart w:id="12" w:name="_Hlk154431426"/>
+      <w:bookmarkStart w:id="13" w:name="_Hlk154431426"/>
       <w:r>
         <w:rPr>
           <w:b/>
@@ -2987,7 +2770,7 @@
         <w:t>cs</w:t>
       </w:r>
     </w:p>
-    <w:bookmarkEnd w:id="12"/>
+    <w:bookmarkEnd w:id="13"/>
     <w:p>
       <w:pPr>
         <w:autoSpaceDE w:val="0"/>
@@ -21657,7 +21440,7 @@
           <w:lang w:val="en-US"/>
         </w:rPr>
       </w:pPr>
-      <w:bookmarkStart w:id="13" w:name="_Hlk154436769"/>
+      <w:bookmarkStart w:id="14" w:name="_Hlk154436769"/>
       <w:r>
         <w:rPr>
           <w:b/>
@@ -21733,7 +21516,7 @@
         <w:t>.cs</w:t>
       </w:r>
     </w:p>
-    <w:bookmarkEnd w:id="13"/>
+    <w:bookmarkEnd w:id="14"/>
     <w:p>
       <w:pPr>
         <w:pStyle w:val="a7"/>
@@ -26126,6 +25909,7 @@
           <w:lang w:val="en-US"/>
         </w:rPr>
       </w:pPr>
+      <w:bookmarkStart w:id="15" w:name="_Hlk154441068"/>
       <w:r>
         <w:rPr>
           <w:b/>
@@ -26232,6 +26016,7 @@
         <w:t>;</w:t>
       </w:r>
     </w:p>
+    <w:bookmarkEnd w:id="15"/>
     <w:p>
       <w:pPr>
         <w:pStyle w:val="ac"/>
@@ -31248,8 +31033,3210 @@
         <w:t>}</w:t>
       </w:r>
     </w:p>
+    <w:p>
+      <w:pPr>
+        <w:spacing w:after="160" w:line="259" w:lineRule="auto"/>
+        <w:rPr>
+          <w:rFonts w:ascii="Courier New" w:hAnsi="Courier New"/>
+          <w:color w:val="000000" w:themeColor="text1"/>
+          <w:sz w:val="20"/>
+          <w:szCs w:val="22"/>
+          <w:lang w:val="en-US"/>
+        </w:rPr>
+      </w:pPr>
+      <w:r>
+        <w:br w:type="page"/>
+      </w:r>
+    </w:p>
+    <w:p>
+      <w:pPr>
+        <w:spacing w:line="259" w:lineRule="auto"/>
+        <w:jc w:val="center"/>
+        <w:rPr>
+          <w:b/>
+          <w:bCs/>
+          <w:lang w:val="en-US"/>
+        </w:rPr>
+      </w:pPr>
+      <w:r>
+        <w:rPr>
+          <w:b/>
+          <w:bCs/>
+          <w:i/>
+          <w:iCs/>
+          <w:color w:val="000000" w:themeColor="text1"/>
+          <w:kern w:val="36"/>
+          <w:szCs w:val="28"/>
+          <w:lang w:val="uk-UA"/>
+        </w:rPr>
+        <w:lastRenderedPageBreak/>
+        <w:t xml:space="preserve">Додаток </w:t>
+      </w:r>
+      <w:r>
+        <w:rPr>
+          <w:b/>
+          <w:bCs/>
+          <w:i/>
+          <w:iCs/>
+          <w:color w:val="000000" w:themeColor="text1"/>
+          <w:kern w:val="36"/>
+          <w:szCs w:val="28"/>
+          <w:lang w:val="uk-UA"/>
+        </w:rPr>
+        <w:t>Є</w:t>
+      </w:r>
+      <w:r>
+        <w:rPr>
+          <w:b/>
+          <w:bCs/>
+          <w:i/>
+          <w:iCs/>
+          <w:color w:val="000000" w:themeColor="text1"/>
+          <w:kern w:val="36"/>
+          <w:szCs w:val="28"/>
+          <w:lang w:val="uk-UA"/>
+        </w:rPr>
+        <w:br/>
+      </w:r>
+      <w:r>
+        <w:rPr>
+          <w:color w:val="000000" w:themeColor="text1"/>
+          <w:kern w:val="36"/>
+          <w:szCs w:val="28"/>
+          <w:lang w:val="uk-UA"/>
+        </w:rPr>
+        <w:t>Машинний лістинг програми</w:t>
+      </w:r>
+      <w:r>
+        <w:rPr>
+          <w:color w:val="000000" w:themeColor="text1"/>
+          <w:kern w:val="36"/>
+          <w:szCs w:val="28"/>
+          <w:lang w:val="uk-UA"/>
+        </w:rPr>
+        <w:t xml:space="preserve"> </w:t>
+      </w:r>
+      <w:r>
+        <w:rPr>
+          <w:b/>
+          <w:bCs/>
+          <w:lang w:val="en-US"/>
+        </w:rPr>
+        <w:t>UnitTestLab</w:t>
+      </w:r>
+      <w:r>
+        <w:rPr>
+          <w:b/>
+          <w:bCs/>
+          <w:lang w:val="en-US"/>
+        </w:rPr>
+        <w:t>7</w:t>
+      </w:r>
+      <w:r>
+        <w:rPr>
+          <w:b/>
+          <w:bCs/>
+          <w:lang w:val="en-US"/>
+        </w:rPr>
+        <w:t>.</w:t>
+      </w:r>
+      <w:r>
+        <w:rPr>
+          <w:b/>
+          <w:bCs/>
+          <w:lang w:val="en-US"/>
+        </w:rPr>
+        <w:t>cs</w:t>
+      </w:r>
+    </w:p>
+    <w:p>
+      <w:pPr>
+        <w:pStyle w:val="a7"/>
+      </w:pPr>
+    </w:p>
+    <w:p>
+      <w:pPr>
+        <w:pStyle w:val="ac"/>
+      </w:pPr>
+      <w:r>
+        <w:t>using Lab;</w:t>
+      </w:r>
+    </w:p>
+    <w:p>
+      <w:pPr>
+        <w:pStyle w:val="ac"/>
+      </w:pPr>
+      <w:r>
+        <w:t xml:space="preserve">using </w:t>
+      </w:r>
+      <w:proofErr w:type="spellStart"/>
+      <w:proofErr w:type="gramStart"/>
+      <w:r>
+        <w:t>Microsoft.VisualStudio.TestTools.UnitTesting</w:t>
+      </w:r>
+      <w:proofErr w:type="spellEnd"/>
+      <w:proofErr w:type="gramEnd"/>
+      <w:r>
+        <w:t>;</w:t>
+      </w:r>
+    </w:p>
+    <w:p>
+      <w:pPr>
+        <w:pStyle w:val="ac"/>
+      </w:pPr>
+    </w:p>
+    <w:p>
+      <w:pPr>
+        <w:pStyle w:val="ac"/>
+      </w:pPr>
+      <w:r>
+        <w:t>namespace UnitTests7</w:t>
+      </w:r>
+    </w:p>
+    <w:p>
+      <w:pPr>
+        <w:pStyle w:val="ac"/>
+      </w:pPr>
+      <w:r>
+        <w:t>{</w:t>
+      </w:r>
+    </w:p>
+    <w:p>
+      <w:pPr>
+        <w:pStyle w:val="ac"/>
+      </w:pPr>
+      <w:r>
+        <w:t xml:space="preserve">    [</w:t>
+      </w:r>
+      <w:proofErr w:type="spellStart"/>
+      <w:r>
+        <w:t>TestClass</w:t>
+      </w:r>
+      <w:proofErr w:type="spellEnd"/>
+      <w:r>
+        <w:t>]</w:t>
+      </w:r>
+    </w:p>
+    <w:p>
+      <w:pPr>
+        <w:pStyle w:val="ac"/>
+      </w:pPr>
+      <w:r>
+        <w:t xml:space="preserve">    public class UnitTestLab7</w:t>
+      </w:r>
+    </w:p>
+    <w:p>
+      <w:pPr>
+        <w:pStyle w:val="ac"/>
+      </w:pPr>
+      <w:r>
+        <w:t xml:space="preserve">    {</w:t>
+      </w:r>
+    </w:p>
+    <w:p>
+      <w:pPr>
+        <w:pStyle w:val="ac"/>
+      </w:pPr>
+      <w:r>
+        <w:t xml:space="preserve">        [</w:t>
+      </w:r>
+      <w:proofErr w:type="spellStart"/>
+      <w:r>
+        <w:t>TestMethod</w:t>
+      </w:r>
+      <w:proofErr w:type="spellEnd"/>
+      <w:r>
+        <w:t>]</w:t>
+      </w:r>
+    </w:p>
+    <w:p>
+      <w:pPr>
+        <w:pStyle w:val="ac"/>
+      </w:pPr>
+      <w:r>
+        <w:t xml:space="preserve">        public void </w:t>
+      </w:r>
+      <w:proofErr w:type="spellStart"/>
+      <w:r>
+        <w:t>SaveToTxt_SaveTasksToFile_</w:t>
+      </w:r>
+      <w:proofErr w:type="gramStart"/>
+      <w:r>
+        <w:t>FileContainsTasks</w:t>
+      </w:r>
+      <w:proofErr w:type="spellEnd"/>
+      <w:r>
+        <w:t>(</w:t>
+      </w:r>
+      <w:proofErr w:type="gramEnd"/>
+      <w:r>
+        <w:t>)</w:t>
+      </w:r>
+    </w:p>
+    <w:p>
+      <w:pPr>
+        <w:pStyle w:val="ac"/>
+      </w:pPr>
+      <w:r>
+        <w:t xml:space="preserve">        {</w:t>
+      </w:r>
+    </w:p>
+    <w:p>
+      <w:pPr>
+        <w:pStyle w:val="ac"/>
+      </w:pPr>
+      <w:r>
+        <w:t xml:space="preserve">            </w:t>
+      </w:r>
+      <w:proofErr w:type="spellStart"/>
+      <w:r>
+        <w:t>Storage.GetTasks</w:t>
+      </w:r>
+      <w:proofErr w:type="spellEnd"/>
+      <w:r>
+        <w:t>(</w:t>
+      </w:r>
+      <w:proofErr w:type="gramStart"/>
+      <w:r>
+        <w:t>).Clear</w:t>
+      </w:r>
+      <w:proofErr w:type="gramEnd"/>
+      <w:r>
+        <w:t>();</w:t>
+      </w:r>
+    </w:p>
+    <w:p>
+      <w:pPr>
+        <w:pStyle w:val="ac"/>
+      </w:pPr>
+    </w:p>
+    <w:p>
+      <w:pPr>
+        <w:pStyle w:val="ac"/>
+      </w:pPr>
+      <w:r>
+        <w:t xml:space="preserve">            // Arrange</w:t>
+      </w:r>
+    </w:p>
+    <w:p>
+      <w:pPr>
+        <w:pStyle w:val="ac"/>
+      </w:pPr>
+      <w:r>
+        <w:t xml:space="preserve">            List&lt;Homework&gt; tasks = new List&lt;Homework&gt;</w:t>
+      </w:r>
+    </w:p>
+    <w:p>
+      <w:pPr>
+        <w:pStyle w:val="ac"/>
+      </w:pPr>
+      <w:r>
+        <w:t xml:space="preserve">            {</w:t>
+      </w:r>
+    </w:p>
+    <w:p>
+      <w:pPr>
+        <w:pStyle w:val="ac"/>
+      </w:pPr>
+      <w:r>
+        <w:t xml:space="preserve">                new </w:t>
+      </w:r>
+      <w:proofErr w:type="gramStart"/>
+      <w:r>
+        <w:t>Homework(</w:t>
+      </w:r>
+      <w:proofErr w:type="gramEnd"/>
+      <w:r>
+        <w:t xml:space="preserve">1, </w:t>
+      </w:r>
+      <w:proofErr w:type="spellStart"/>
+      <w:r>
+        <w:t>DateTime.Today.AddDays</w:t>
+      </w:r>
+      <w:proofErr w:type="spellEnd"/>
+      <w:r>
+        <w:t xml:space="preserve">(7), "Math", </w:t>
+      </w:r>
+      <w:proofErr w:type="spellStart"/>
+      <w:r>
+        <w:t>TaskType.Default</w:t>
+      </w:r>
+      <w:proofErr w:type="spellEnd"/>
+      <w:r>
+        <w:t>, "Solve equations"),</w:t>
+      </w:r>
+    </w:p>
+    <w:p>
+      <w:pPr>
+        <w:pStyle w:val="ac"/>
+      </w:pPr>
+      <w:r>
+        <w:t xml:space="preserve">                new </w:t>
+      </w:r>
+      <w:proofErr w:type="gramStart"/>
+      <w:r>
+        <w:t>Homework(</w:t>
+      </w:r>
+      <w:proofErr w:type="gramEnd"/>
+      <w:r>
+        <w:t xml:space="preserve">2, </w:t>
+      </w:r>
+      <w:proofErr w:type="spellStart"/>
+      <w:r>
+        <w:t>DateTime.Today.AddDays</w:t>
+      </w:r>
+      <w:proofErr w:type="spellEnd"/>
+      <w:r>
+        <w:t xml:space="preserve">(5), "History", </w:t>
+      </w:r>
+      <w:proofErr w:type="spellStart"/>
+      <w:r>
+        <w:t>TaskType.Default</w:t>
+      </w:r>
+      <w:proofErr w:type="spellEnd"/>
+      <w:r>
+        <w:t>, "Write an essay")</w:t>
+      </w:r>
+    </w:p>
+    <w:p>
+      <w:pPr>
+        <w:pStyle w:val="ac"/>
+      </w:pPr>
+      <w:r>
+        <w:t xml:space="preserve">            };</w:t>
+      </w:r>
+    </w:p>
+    <w:p>
+      <w:pPr>
+        <w:pStyle w:val="ac"/>
+      </w:pPr>
+    </w:p>
+    <w:p>
+      <w:pPr>
+        <w:pStyle w:val="ac"/>
+      </w:pPr>
+      <w:r>
+        <w:t xml:space="preserve">            string </w:t>
+      </w:r>
+      <w:proofErr w:type="spellStart"/>
+      <w:r>
+        <w:t>filePath</w:t>
+      </w:r>
+      <w:proofErr w:type="spellEnd"/>
+      <w:r>
+        <w:t xml:space="preserve"> = "Unit_test7-1_tasks.txt";</w:t>
+      </w:r>
+    </w:p>
+    <w:p>
+      <w:pPr>
+        <w:pStyle w:val="ac"/>
+      </w:pPr>
+    </w:p>
+    <w:p>
+      <w:pPr>
+        <w:pStyle w:val="ac"/>
+      </w:pPr>
+      <w:r>
+        <w:t xml:space="preserve">            // Act</w:t>
+      </w:r>
+    </w:p>
+    <w:p>
+      <w:pPr>
+        <w:pStyle w:val="ac"/>
+      </w:pPr>
+      <w:r>
+        <w:t xml:space="preserve">            </w:t>
+      </w:r>
+      <w:proofErr w:type="spellStart"/>
+      <w:r>
+        <w:t>Interface.SaveToTxt</w:t>
+      </w:r>
+      <w:proofErr w:type="spellEnd"/>
+      <w:r>
+        <w:t xml:space="preserve">(tasks, </w:t>
+      </w:r>
+      <w:proofErr w:type="spellStart"/>
+      <w:r>
+        <w:t>filePath</w:t>
+      </w:r>
+      <w:proofErr w:type="spellEnd"/>
+      <w:r>
+        <w:t>);</w:t>
+      </w:r>
+    </w:p>
+    <w:p>
+      <w:pPr>
+        <w:pStyle w:val="ac"/>
+      </w:pPr>
+    </w:p>
+    <w:p>
+      <w:pPr>
+        <w:pStyle w:val="ac"/>
+      </w:pPr>
+      <w:r>
+        <w:t xml:space="preserve">            // Assert</w:t>
+      </w:r>
+    </w:p>
+    <w:p>
+      <w:pPr>
+        <w:pStyle w:val="ac"/>
+      </w:pPr>
+      <w:r>
+        <w:t xml:space="preserve">            </w:t>
+      </w:r>
+      <w:proofErr w:type="spellStart"/>
+      <w:r>
+        <w:t>Assert.IsTrue</w:t>
+      </w:r>
+      <w:proofErr w:type="spellEnd"/>
+      <w:r>
+        <w:t>(</w:t>
+      </w:r>
+      <w:proofErr w:type="spellStart"/>
+      <w:r>
+        <w:t>File.Exists</w:t>
+      </w:r>
+      <w:proofErr w:type="spellEnd"/>
+      <w:r>
+        <w:t>(</w:t>
+      </w:r>
+      <w:proofErr w:type="spellStart"/>
+      <w:r>
+        <w:t>filePath</w:t>
+      </w:r>
+      <w:proofErr w:type="spellEnd"/>
+      <w:r>
+        <w:t>));</w:t>
+      </w:r>
+    </w:p>
+    <w:p>
+      <w:pPr>
+        <w:pStyle w:val="ac"/>
+      </w:pPr>
+    </w:p>
+    <w:p>
+      <w:pPr>
+        <w:pStyle w:val="ac"/>
+      </w:pPr>
+      <w:r>
+        <w:t xml:space="preserve">            // Clean up</w:t>
+      </w:r>
+    </w:p>
+    <w:p>
+      <w:pPr>
+        <w:pStyle w:val="ac"/>
+      </w:pPr>
+      <w:r>
+        <w:t xml:space="preserve">            </w:t>
+      </w:r>
+      <w:proofErr w:type="spellStart"/>
+      <w:r>
+        <w:t>File.Delete</w:t>
+      </w:r>
+      <w:proofErr w:type="spellEnd"/>
+      <w:r>
+        <w:t>(</w:t>
+      </w:r>
+      <w:proofErr w:type="spellStart"/>
+      <w:r>
+        <w:t>filePath</w:t>
+      </w:r>
+      <w:proofErr w:type="spellEnd"/>
+      <w:r>
+        <w:t>);</w:t>
+      </w:r>
+    </w:p>
+    <w:p>
+      <w:pPr>
+        <w:pStyle w:val="ac"/>
+      </w:pPr>
+      <w:r>
+        <w:t xml:space="preserve">        }</w:t>
+      </w:r>
+    </w:p>
+    <w:p>
+      <w:pPr>
+        <w:pStyle w:val="ac"/>
+      </w:pPr>
+    </w:p>
+    <w:p>
+      <w:pPr>
+        <w:pStyle w:val="ac"/>
+      </w:pPr>
+      <w:r>
+        <w:t xml:space="preserve">        [</w:t>
+      </w:r>
+      <w:proofErr w:type="spellStart"/>
+      <w:r>
+        <w:t>TestMethod</w:t>
+      </w:r>
+      <w:proofErr w:type="spellEnd"/>
+      <w:r>
+        <w:t>]</w:t>
+      </w:r>
+    </w:p>
+    <w:p>
+      <w:pPr>
+        <w:pStyle w:val="ac"/>
+      </w:pPr>
+      <w:r>
+        <w:t xml:space="preserve">        public void </w:t>
+      </w:r>
+      <w:proofErr w:type="spellStart"/>
+      <w:r>
+        <w:t>SaveToTxt_SaveEmptyListToFile_</w:t>
+      </w:r>
+      <w:proofErr w:type="gramStart"/>
+      <w:r>
+        <w:t>FileIsEmpty</w:t>
+      </w:r>
+      <w:proofErr w:type="spellEnd"/>
+      <w:r>
+        <w:t>(</w:t>
+      </w:r>
+      <w:proofErr w:type="gramEnd"/>
+      <w:r>
+        <w:t>)</w:t>
+      </w:r>
+    </w:p>
+    <w:p>
+      <w:pPr>
+        <w:pStyle w:val="ac"/>
+      </w:pPr>
+      <w:r>
+        <w:t xml:space="preserve">        {</w:t>
+      </w:r>
+    </w:p>
+    <w:p>
+      <w:pPr>
+        <w:pStyle w:val="ac"/>
+      </w:pPr>
+      <w:r>
+        <w:t xml:space="preserve">            </w:t>
+      </w:r>
+      <w:proofErr w:type="spellStart"/>
+      <w:r>
+        <w:t>Storage.GetTasks</w:t>
+      </w:r>
+      <w:proofErr w:type="spellEnd"/>
+      <w:r>
+        <w:t>(</w:t>
+      </w:r>
+      <w:proofErr w:type="gramStart"/>
+      <w:r>
+        <w:t>).Clear</w:t>
+      </w:r>
+      <w:proofErr w:type="gramEnd"/>
+      <w:r>
+        <w:t>();</w:t>
+      </w:r>
+    </w:p>
+    <w:p>
+      <w:pPr>
+        <w:pStyle w:val="ac"/>
+      </w:pPr>
+    </w:p>
+    <w:p>
+      <w:pPr>
+        <w:pStyle w:val="ac"/>
+      </w:pPr>
+      <w:r>
+        <w:t xml:space="preserve">            // Arrange</w:t>
+      </w:r>
+    </w:p>
+    <w:p>
+      <w:pPr>
+        <w:pStyle w:val="ac"/>
+      </w:pPr>
+      <w:r>
+        <w:t xml:space="preserve">            List&lt;Homework&gt; tasks = new List&lt;Homework</w:t>
+      </w:r>
+      <w:proofErr w:type="gramStart"/>
+      <w:r>
+        <w:t>&gt;(</w:t>
+      </w:r>
+      <w:proofErr w:type="gramEnd"/>
+      <w:r>
+        <w:t>);</w:t>
+      </w:r>
+    </w:p>
+    <w:p>
+      <w:pPr>
+        <w:pStyle w:val="ac"/>
+      </w:pPr>
+      <w:r>
+        <w:t xml:space="preserve">            string </w:t>
+      </w:r>
+      <w:proofErr w:type="spellStart"/>
+      <w:r>
+        <w:t>filePath</w:t>
+      </w:r>
+      <w:proofErr w:type="spellEnd"/>
+      <w:r>
+        <w:t xml:space="preserve"> = "Unit_test7-2_empty_tasks.txt";</w:t>
+      </w:r>
+    </w:p>
+    <w:p>
+      <w:pPr>
+        <w:pStyle w:val="ac"/>
+      </w:pPr>
+    </w:p>
+    <w:p>
+      <w:pPr>
+        <w:pStyle w:val="ac"/>
+      </w:pPr>
+      <w:r>
+        <w:t xml:space="preserve">            // Act</w:t>
+      </w:r>
+    </w:p>
+    <w:p>
+      <w:pPr>
+        <w:pStyle w:val="ac"/>
+      </w:pPr>
+      <w:r>
+        <w:t xml:space="preserve">            </w:t>
+      </w:r>
+      <w:proofErr w:type="spellStart"/>
+      <w:r>
+        <w:t>Interface.SaveToTxt</w:t>
+      </w:r>
+      <w:proofErr w:type="spellEnd"/>
+      <w:r>
+        <w:t xml:space="preserve">(tasks, </w:t>
+      </w:r>
+      <w:proofErr w:type="spellStart"/>
+      <w:r>
+        <w:t>filePath</w:t>
+      </w:r>
+      <w:proofErr w:type="spellEnd"/>
+      <w:r>
+        <w:t>);</w:t>
+      </w:r>
+    </w:p>
+    <w:p>
+      <w:pPr>
+        <w:pStyle w:val="ac"/>
+      </w:pPr>
+    </w:p>
+    <w:p>
+      <w:pPr>
+        <w:pStyle w:val="ac"/>
+      </w:pPr>
+      <w:r>
+        <w:t xml:space="preserve">            // Assert</w:t>
+      </w:r>
+    </w:p>
+    <w:p>
+      <w:pPr>
+        <w:pStyle w:val="ac"/>
+      </w:pPr>
+      <w:r>
+        <w:t xml:space="preserve">            </w:t>
+      </w:r>
+      <w:proofErr w:type="spellStart"/>
+      <w:r>
+        <w:t>Assert.IsTrue</w:t>
+      </w:r>
+      <w:proofErr w:type="spellEnd"/>
+      <w:r>
+        <w:t>(</w:t>
+      </w:r>
+      <w:proofErr w:type="spellStart"/>
+      <w:r>
+        <w:t>File.Exists</w:t>
+      </w:r>
+      <w:proofErr w:type="spellEnd"/>
+      <w:r>
+        <w:t>(</w:t>
+      </w:r>
+      <w:proofErr w:type="spellStart"/>
+      <w:r>
+        <w:t>filePath</w:t>
+      </w:r>
+      <w:proofErr w:type="spellEnd"/>
+      <w:r>
+        <w:t>));</w:t>
+      </w:r>
+    </w:p>
+    <w:p>
+      <w:pPr>
+        <w:pStyle w:val="ac"/>
+      </w:pPr>
+      <w:r>
+        <w:t xml:space="preserve">            </w:t>
+      </w:r>
+      <w:proofErr w:type="spellStart"/>
+      <w:r>
+        <w:t>Assert.AreEqual</w:t>
+      </w:r>
+      <w:proofErr w:type="spellEnd"/>
+      <w:r>
+        <w:t xml:space="preserve">(0, new </w:t>
+      </w:r>
+      <w:proofErr w:type="spellStart"/>
+      <w:r>
+        <w:t>FileInfo</w:t>
+      </w:r>
+      <w:proofErr w:type="spellEnd"/>
+      <w:r>
+        <w:t>(</w:t>
+      </w:r>
+      <w:proofErr w:type="spellStart"/>
+      <w:r>
+        <w:t>filePath</w:t>
+      </w:r>
+      <w:proofErr w:type="spellEnd"/>
+      <w:proofErr w:type="gramStart"/>
+      <w:r>
+        <w:t>).Length</w:t>
+      </w:r>
+      <w:proofErr w:type="gramEnd"/>
+      <w:r>
+        <w:t>);</w:t>
+      </w:r>
+    </w:p>
+    <w:p>
+      <w:pPr>
+        <w:pStyle w:val="ac"/>
+      </w:pPr>
+    </w:p>
+    <w:p>
+      <w:pPr>
+        <w:pStyle w:val="ac"/>
+      </w:pPr>
+      <w:r>
+        <w:t xml:space="preserve">            // Clean up</w:t>
+      </w:r>
+    </w:p>
+    <w:p>
+      <w:pPr>
+        <w:pStyle w:val="ac"/>
+      </w:pPr>
+      <w:r>
+        <w:t xml:space="preserve">            </w:t>
+      </w:r>
+      <w:proofErr w:type="spellStart"/>
+      <w:r>
+        <w:t>File.Delete</w:t>
+      </w:r>
+      <w:proofErr w:type="spellEnd"/>
+      <w:r>
+        <w:t>(</w:t>
+      </w:r>
+      <w:proofErr w:type="spellStart"/>
+      <w:r>
+        <w:t>filePath</w:t>
+      </w:r>
+      <w:proofErr w:type="spellEnd"/>
+      <w:r>
+        <w:t>);</w:t>
+      </w:r>
+    </w:p>
+    <w:p>
+      <w:pPr>
+        <w:pStyle w:val="ac"/>
+      </w:pPr>
+      <w:r>
+        <w:t xml:space="preserve">        }</w:t>
+      </w:r>
+    </w:p>
+    <w:p>
+      <w:pPr>
+        <w:pStyle w:val="ac"/>
+      </w:pPr>
+    </w:p>
+    <w:p>
+      <w:pPr>
+        <w:pStyle w:val="ac"/>
+      </w:pPr>
+      <w:r>
+        <w:t xml:space="preserve">        [</w:t>
+      </w:r>
+      <w:proofErr w:type="spellStart"/>
+      <w:r>
+        <w:t>TestMethod</w:t>
+      </w:r>
+      <w:proofErr w:type="spellEnd"/>
+      <w:r>
+        <w:t>]</w:t>
+      </w:r>
+    </w:p>
+    <w:p>
+      <w:pPr>
+        <w:pStyle w:val="ac"/>
+      </w:pPr>
+      <w:r>
+        <w:t xml:space="preserve">        public void </w:t>
+      </w:r>
+      <w:proofErr w:type="spellStart"/>
+      <w:r>
+        <w:t>SaveToTxt_SaveTasksToFile_</w:t>
+      </w:r>
+      <w:proofErr w:type="gramStart"/>
+      <w:r>
+        <w:t>FileContainsError</w:t>
+      </w:r>
+      <w:proofErr w:type="spellEnd"/>
+      <w:r>
+        <w:t>(</w:t>
+      </w:r>
+      <w:proofErr w:type="gramEnd"/>
+      <w:r>
+        <w:t>)</w:t>
+      </w:r>
+    </w:p>
+    <w:p>
+      <w:pPr>
+        <w:pStyle w:val="ac"/>
+      </w:pPr>
+      <w:r>
+        <w:t xml:space="preserve">        {</w:t>
+      </w:r>
+    </w:p>
+    <w:p>
+      <w:pPr>
+        <w:pStyle w:val="ac"/>
+      </w:pPr>
+      <w:r>
+        <w:lastRenderedPageBreak/>
+        <w:t xml:space="preserve">            </w:t>
+      </w:r>
+      <w:proofErr w:type="spellStart"/>
+      <w:r>
+        <w:t>Storage.GetTasks</w:t>
+      </w:r>
+      <w:proofErr w:type="spellEnd"/>
+      <w:r>
+        <w:t>(</w:t>
+      </w:r>
+      <w:proofErr w:type="gramStart"/>
+      <w:r>
+        <w:t>).Clear</w:t>
+      </w:r>
+      <w:proofErr w:type="gramEnd"/>
+      <w:r>
+        <w:t>();</w:t>
+      </w:r>
+    </w:p>
+    <w:p>
+      <w:pPr>
+        <w:pStyle w:val="ac"/>
+      </w:pPr>
+    </w:p>
+    <w:p>
+      <w:pPr>
+        <w:pStyle w:val="ac"/>
+      </w:pPr>
+      <w:r>
+        <w:t xml:space="preserve">            // Arrange</w:t>
+      </w:r>
+    </w:p>
+    <w:p>
+      <w:pPr>
+        <w:pStyle w:val="ac"/>
+      </w:pPr>
+      <w:r>
+        <w:t xml:space="preserve">            List&lt;Homework&gt; tasks = new List&lt;Homework&gt;</w:t>
+      </w:r>
+    </w:p>
+    <w:p>
+      <w:pPr>
+        <w:pStyle w:val="ac"/>
+      </w:pPr>
+      <w:r>
+        <w:t xml:space="preserve">            {</w:t>
+      </w:r>
+    </w:p>
+    <w:p>
+      <w:pPr>
+        <w:pStyle w:val="ac"/>
+      </w:pPr>
+      <w:r>
+        <w:t xml:space="preserve">                new </w:t>
+      </w:r>
+      <w:proofErr w:type="gramStart"/>
+      <w:r>
+        <w:t>Homework(</w:t>
+      </w:r>
+      <w:proofErr w:type="gramEnd"/>
+      <w:r>
+        <w:t xml:space="preserve">1, </w:t>
+      </w:r>
+      <w:proofErr w:type="spellStart"/>
+      <w:r>
+        <w:t>DateTime.Today.AddDays</w:t>
+      </w:r>
+      <w:proofErr w:type="spellEnd"/>
+      <w:r>
+        <w:t xml:space="preserve">(7), "Math", </w:t>
+      </w:r>
+      <w:proofErr w:type="spellStart"/>
+      <w:r>
+        <w:t>TaskType.Default</w:t>
+      </w:r>
+      <w:proofErr w:type="spellEnd"/>
+      <w:r>
+        <w:t>, "Solve equations"),</w:t>
+      </w:r>
+    </w:p>
+    <w:p>
+      <w:pPr>
+        <w:pStyle w:val="ac"/>
+      </w:pPr>
+      <w:r>
+        <w:t xml:space="preserve">                new </w:t>
+      </w:r>
+      <w:proofErr w:type="gramStart"/>
+      <w:r>
+        <w:t>Homework(</w:t>
+      </w:r>
+      <w:proofErr w:type="gramEnd"/>
+      <w:r>
+        <w:t xml:space="preserve">2, </w:t>
+      </w:r>
+      <w:proofErr w:type="spellStart"/>
+      <w:r>
+        <w:t>DateTime.Today.AddDays</w:t>
+      </w:r>
+      <w:proofErr w:type="spellEnd"/>
+      <w:r>
+        <w:t xml:space="preserve">(5), "History", </w:t>
+      </w:r>
+      <w:proofErr w:type="spellStart"/>
+      <w:r>
+        <w:t>TaskType.Default</w:t>
+      </w:r>
+      <w:proofErr w:type="spellEnd"/>
+      <w:r>
+        <w:t>, "Write an essay")</w:t>
+      </w:r>
+    </w:p>
+    <w:p>
+      <w:pPr>
+        <w:pStyle w:val="ac"/>
+      </w:pPr>
+      <w:r>
+        <w:t xml:space="preserve">            };</w:t>
+      </w:r>
+    </w:p>
+    <w:p>
+      <w:pPr>
+        <w:pStyle w:val="ac"/>
+      </w:pPr>
+    </w:p>
+    <w:p>
+      <w:pPr>
+        <w:pStyle w:val="ac"/>
+      </w:pPr>
+      <w:r>
+        <w:t xml:space="preserve">            // ������� ��� ��� �������� ������� �������</w:t>
+      </w:r>
+    </w:p>
+    <w:p>
+      <w:pPr>
+        <w:pStyle w:val="ac"/>
+      </w:pPr>
+      <w:r>
+        <w:t xml:space="preserve">            </w:t>
+      </w:r>
+      <w:proofErr w:type="gramStart"/>
+      <w:r>
+        <w:t>tasks[</w:t>
+      </w:r>
+      <w:proofErr w:type="gramEnd"/>
+      <w:r>
+        <w:t>0].</w:t>
+      </w:r>
+      <w:proofErr w:type="spellStart"/>
+      <w:r>
+        <w:t>taskText</w:t>
+      </w:r>
+      <w:proofErr w:type="spellEnd"/>
+      <w:r>
+        <w:t xml:space="preserve"> = null;</w:t>
+      </w:r>
+    </w:p>
+    <w:p>
+      <w:pPr>
+        <w:pStyle w:val="ac"/>
+      </w:pPr>
+      <w:r>
+        <w:t xml:space="preserve">            string </w:t>
+      </w:r>
+      <w:proofErr w:type="spellStart"/>
+      <w:r>
+        <w:t>filePath</w:t>
+      </w:r>
+      <w:proofErr w:type="spellEnd"/>
+      <w:r>
+        <w:t xml:space="preserve"> = "Unit_test7-3_error_tasks.txt";</w:t>
+      </w:r>
+    </w:p>
+    <w:p>
+      <w:pPr>
+        <w:pStyle w:val="ac"/>
+      </w:pPr>
+    </w:p>
+    <w:p>
+      <w:pPr>
+        <w:pStyle w:val="ac"/>
+      </w:pPr>
+      <w:r>
+        <w:t xml:space="preserve">            // Act</w:t>
+      </w:r>
+    </w:p>
+    <w:p>
+      <w:pPr>
+        <w:pStyle w:val="ac"/>
+      </w:pPr>
+      <w:r>
+        <w:t xml:space="preserve">            try</w:t>
+      </w:r>
+    </w:p>
+    <w:p>
+      <w:pPr>
+        <w:pStyle w:val="ac"/>
+      </w:pPr>
+      <w:r>
+        <w:t xml:space="preserve">            {</w:t>
+      </w:r>
+    </w:p>
+    <w:p>
+      <w:pPr>
+        <w:pStyle w:val="ac"/>
+      </w:pPr>
+      <w:r>
+        <w:t xml:space="preserve">                </w:t>
+      </w:r>
+      <w:proofErr w:type="spellStart"/>
+      <w:r>
+        <w:t>Interface.SaveToTxt</w:t>
+      </w:r>
+      <w:proofErr w:type="spellEnd"/>
+      <w:r>
+        <w:t xml:space="preserve">(tasks, </w:t>
+      </w:r>
+      <w:proofErr w:type="spellStart"/>
+      <w:r>
+        <w:t>filePath</w:t>
+      </w:r>
+      <w:proofErr w:type="spellEnd"/>
+      <w:r>
+        <w:t>);</w:t>
+      </w:r>
+    </w:p>
+    <w:p>
+      <w:pPr>
+        <w:pStyle w:val="ac"/>
+      </w:pPr>
+      <w:r>
+        <w:t xml:space="preserve">            }</w:t>
+      </w:r>
+    </w:p>
+    <w:p>
+      <w:pPr>
+        <w:pStyle w:val="ac"/>
+      </w:pPr>
+      <w:r>
+        <w:t xml:space="preserve">            catch (Exception ex)</w:t>
+      </w:r>
+    </w:p>
+    <w:p>
+      <w:pPr>
+        <w:pStyle w:val="ac"/>
+      </w:pPr>
+      <w:r>
+        <w:t xml:space="preserve">            {</w:t>
+      </w:r>
+    </w:p>
+    <w:p>
+      <w:pPr>
+        <w:pStyle w:val="ac"/>
+      </w:pPr>
+      <w:r>
+        <w:t xml:space="preserve">                // Assert</w:t>
+      </w:r>
+    </w:p>
+    <w:p>
+      <w:pPr>
+        <w:pStyle w:val="ac"/>
+      </w:pPr>
+      <w:r>
+        <w:t xml:space="preserve">                </w:t>
+      </w:r>
+      <w:proofErr w:type="spellStart"/>
+      <w:r>
+        <w:t>Assert.IsInstanceOfType</w:t>
+      </w:r>
+      <w:proofErr w:type="spellEnd"/>
+      <w:r>
+        <w:t xml:space="preserve">(ex, </w:t>
+      </w:r>
+      <w:proofErr w:type="spellStart"/>
+      <w:proofErr w:type="gramStart"/>
+      <w:r>
+        <w:t>typeof</w:t>
+      </w:r>
+      <w:proofErr w:type="spellEnd"/>
+      <w:r>
+        <w:t>(</w:t>
+      </w:r>
+      <w:proofErr w:type="spellStart"/>
+      <w:proofErr w:type="gramEnd"/>
+      <w:r>
+        <w:t>FormatException</w:t>
+      </w:r>
+      <w:proofErr w:type="spellEnd"/>
+      <w:r>
+        <w:t>));</w:t>
+      </w:r>
+    </w:p>
+    <w:p>
+      <w:pPr>
+        <w:pStyle w:val="ac"/>
+      </w:pPr>
+      <w:r>
+        <w:t xml:space="preserve">                return;</w:t>
+      </w:r>
+    </w:p>
+    <w:p>
+      <w:pPr>
+        <w:pStyle w:val="ac"/>
+      </w:pPr>
+      <w:r>
+        <w:t xml:space="preserve">            }</w:t>
+      </w:r>
+    </w:p>
+    <w:p>
+      <w:pPr>
+        <w:pStyle w:val="ac"/>
+      </w:pPr>
+    </w:p>
+    <w:p>
+      <w:pPr>
+        <w:pStyle w:val="ac"/>
+      </w:pPr>
+      <w:r>
+        <w:t xml:space="preserve">            // Clean up</w:t>
+      </w:r>
+    </w:p>
+    <w:p>
+      <w:pPr>
+        <w:pStyle w:val="ac"/>
+      </w:pPr>
+      <w:r>
+        <w:t xml:space="preserve">            </w:t>
+      </w:r>
+      <w:proofErr w:type="spellStart"/>
+      <w:r>
+        <w:t>File.Delete</w:t>
+      </w:r>
+      <w:proofErr w:type="spellEnd"/>
+      <w:r>
+        <w:t>(</w:t>
+      </w:r>
+      <w:proofErr w:type="spellStart"/>
+      <w:r>
+        <w:t>filePath</w:t>
+      </w:r>
+      <w:proofErr w:type="spellEnd"/>
+      <w:r>
+        <w:t>);</w:t>
+      </w:r>
+    </w:p>
+    <w:p>
+      <w:pPr>
+        <w:pStyle w:val="ac"/>
+      </w:pPr>
+      <w:r>
+        <w:t xml:space="preserve">        }</w:t>
+      </w:r>
+    </w:p>
+    <w:p>
+      <w:pPr>
+        <w:pStyle w:val="ac"/>
+      </w:pPr>
+    </w:p>
+    <w:p>
+      <w:pPr>
+        <w:pStyle w:val="ac"/>
+      </w:pPr>
+      <w:r>
+        <w:t xml:space="preserve">        [</w:t>
+      </w:r>
+      <w:proofErr w:type="spellStart"/>
+      <w:r>
+        <w:t>TestMethod</w:t>
+      </w:r>
+      <w:proofErr w:type="spellEnd"/>
+      <w:r>
+        <w:t>]</w:t>
+      </w:r>
+    </w:p>
+    <w:p>
+      <w:pPr>
+        <w:pStyle w:val="ac"/>
+      </w:pPr>
+      <w:r>
+        <w:t xml:space="preserve">        public void </w:t>
+      </w:r>
+      <w:proofErr w:type="spellStart"/>
+      <w:r>
+        <w:t>SaveToJson_SaveTasksToJsonFile_</w:t>
+      </w:r>
+      <w:proofErr w:type="gramStart"/>
+      <w:r>
+        <w:t>FileContainsTasks</w:t>
+      </w:r>
+      <w:proofErr w:type="spellEnd"/>
+      <w:r>
+        <w:t>(</w:t>
+      </w:r>
+      <w:proofErr w:type="gramEnd"/>
+      <w:r>
+        <w:t>)</w:t>
+      </w:r>
+    </w:p>
+    <w:p>
+      <w:pPr>
+        <w:pStyle w:val="ac"/>
+      </w:pPr>
+      <w:r>
+        <w:t xml:space="preserve">        {</w:t>
+      </w:r>
+    </w:p>
+    <w:p>
+      <w:pPr>
+        <w:pStyle w:val="ac"/>
+      </w:pPr>
+      <w:r>
+        <w:t xml:space="preserve">            </w:t>
+      </w:r>
+      <w:proofErr w:type="spellStart"/>
+      <w:r>
+        <w:t>Storage.GetTasks</w:t>
+      </w:r>
+      <w:proofErr w:type="spellEnd"/>
+      <w:r>
+        <w:t>(</w:t>
+      </w:r>
+      <w:proofErr w:type="gramStart"/>
+      <w:r>
+        <w:t>).Clear</w:t>
+      </w:r>
+      <w:proofErr w:type="gramEnd"/>
+      <w:r>
+        <w:t>();</w:t>
+      </w:r>
+    </w:p>
+    <w:p>
+      <w:pPr>
+        <w:pStyle w:val="ac"/>
+      </w:pPr>
+      <w:r>
+        <w:t xml:space="preserve">            // Arrange</w:t>
+      </w:r>
+    </w:p>
+    <w:p>
+      <w:pPr>
+        <w:pStyle w:val="ac"/>
+      </w:pPr>
+      <w:r>
+        <w:t xml:space="preserve">            List&lt;Homework&gt; tasks = new List&lt;Homework&gt;</w:t>
+      </w:r>
+    </w:p>
+    <w:p>
+      <w:pPr>
+        <w:pStyle w:val="ac"/>
+      </w:pPr>
+      <w:r>
+        <w:t xml:space="preserve">            {</w:t>
+      </w:r>
+    </w:p>
+    <w:p>
+      <w:pPr>
+        <w:pStyle w:val="ac"/>
+      </w:pPr>
+      <w:r>
+        <w:t xml:space="preserve">                new </w:t>
+      </w:r>
+      <w:proofErr w:type="gramStart"/>
+      <w:r>
+        <w:t>Homework(</w:t>
+      </w:r>
+      <w:proofErr w:type="gramEnd"/>
+      <w:r>
+        <w:t xml:space="preserve">1, </w:t>
+      </w:r>
+      <w:proofErr w:type="spellStart"/>
+      <w:r>
+        <w:t>DateTime.Today.AddDays</w:t>
+      </w:r>
+      <w:proofErr w:type="spellEnd"/>
+      <w:r>
+        <w:t xml:space="preserve">(7), "Math", </w:t>
+      </w:r>
+      <w:proofErr w:type="spellStart"/>
+      <w:r>
+        <w:t>TaskType.Default</w:t>
+      </w:r>
+      <w:proofErr w:type="spellEnd"/>
+      <w:r>
+        <w:t>, "Solve equations"),</w:t>
+      </w:r>
+    </w:p>
+    <w:p>
+      <w:pPr>
+        <w:pStyle w:val="ac"/>
+      </w:pPr>
+      <w:r>
+        <w:t xml:space="preserve">                new </w:t>
+      </w:r>
+      <w:proofErr w:type="gramStart"/>
+      <w:r>
+        <w:t>Homework(</w:t>
+      </w:r>
+      <w:proofErr w:type="gramEnd"/>
+      <w:r>
+        <w:t xml:space="preserve">2, </w:t>
+      </w:r>
+      <w:proofErr w:type="spellStart"/>
+      <w:r>
+        <w:t>DateTime.Today.AddDays</w:t>
+      </w:r>
+      <w:proofErr w:type="spellEnd"/>
+      <w:r>
+        <w:t xml:space="preserve">(5), "History", </w:t>
+      </w:r>
+      <w:proofErr w:type="spellStart"/>
+      <w:r>
+        <w:t>TaskType.Default</w:t>
+      </w:r>
+      <w:proofErr w:type="spellEnd"/>
+      <w:r>
+        <w:t>, "Write an essay")</w:t>
+      </w:r>
+    </w:p>
+    <w:p>
+      <w:pPr>
+        <w:pStyle w:val="ac"/>
+      </w:pPr>
+      <w:r>
+        <w:t xml:space="preserve">            };</w:t>
+      </w:r>
+    </w:p>
+    <w:p>
+      <w:pPr>
+        <w:pStyle w:val="ac"/>
+      </w:pPr>
+    </w:p>
+    <w:p>
+      <w:pPr>
+        <w:pStyle w:val="ac"/>
+      </w:pPr>
+      <w:r>
+        <w:t xml:space="preserve">            string </w:t>
+      </w:r>
+      <w:proofErr w:type="spellStart"/>
+      <w:r>
+        <w:t>filePath</w:t>
+      </w:r>
+      <w:proofErr w:type="spellEnd"/>
+      <w:r>
+        <w:t xml:space="preserve"> = "Unit_test7-4_</w:t>
+      </w:r>
+      <w:proofErr w:type="gramStart"/>
+      <w:r>
+        <w:t>tasks.json</w:t>
+      </w:r>
+      <w:proofErr w:type="gramEnd"/>
+      <w:r>
+        <w:t>";</w:t>
+      </w:r>
+    </w:p>
+    <w:p>
+      <w:pPr>
+        <w:pStyle w:val="ac"/>
+      </w:pPr>
+    </w:p>
+    <w:p>
+      <w:pPr>
+        <w:pStyle w:val="ac"/>
+      </w:pPr>
+      <w:r>
+        <w:t xml:space="preserve">            // Act</w:t>
+      </w:r>
+    </w:p>
+    <w:p>
+      <w:pPr>
+        <w:pStyle w:val="ac"/>
+      </w:pPr>
+      <w:r>
+        <w:t xml:space="preserve">            </w:t>
+      </w:r>
+      <w:proofErr w:type="spellStart"/>
+      <w:r>
+        <w:t>Interface.SaveToJson</w:t>
+      </w:r>
+      <w:proofErr w:type="spellEnd"/>
+      <w:r>
+        <w:t xml:space="preserve">(tasks, </w:t>
+      </w:r>
+      <w:proofErr w:type="spellStart"/>
+      <w:r>
+        <w:t>filePath</w:t>
+      </w:r>
+      <w:proofErr w:type="spellEnd"/>
+      <w:r>
+        <w:t>);</w:t>
+      </w:r>
+    </w:p>
+    <w:p>
+      <w:pPr>
+        <w:pStyle w:val="ac"/>
+      </w:pPr>
+    </w:p>
+    <w:p>
+      <w:pPr>
+        <w:pStyle w:val="ac"/>
+      </w:pPr>
+      <w:r>
+        <w:t xml:space="preserve">            // Assert</w:t>
+      </w:r>
+    </w:p>
+    <w:p>
+      <w:pPr>
+        <w:pStyle w:val="ac"/>
+      </w:pPr>
+      <w:r>
+        <w:t xml:space="preserve">            </w:t>
+      </w:r>
+      <w:proofErr w:type="spellStart"/>
+      <w:r>
+        <w:t>Assert.IsTrue</w:t>
+      </w:r>
+      <w:proofErr w:type="spellEnd"/>
+      <w:r>
+        <w:t>(</w:t>
+      </w:r>
+      <w:proofErr w:type="spellStart"/>
+      <w:r>
+        <w:t>File.Exists</w:t>
+      </w:r>
+      <w:proofErr w:type="spellEnd"/>
+      <w:r>
+        <w:t>(</w:t>
+      </w:r>
+      <w:proofErr w:type="spellStart"/>
+      <w:r>
+        <w:t>filePath</w:t>
+      </w:r>
+      <w:proofErr w:type="spellEnd"/>
+      <w:r>
+        <w:t>));</w:t>
+      </w:r>
+    </w:p>
+    <w:p>
+      <w:pPr>
+        <w:pStyle w:val="ac"/>
+      </w:pPr>
+    </w:p>
+    <w:p>
+      <w:pPr>
+        <w:pStyle w:val="ac"/>
+      </w:pPr>
+      <w:r>
+        <w:t xml:space="preserve">            // Clean up</w:t>
+      </w:r>
+    </w:p>
+    <w:p>
+      <w:pPr>
+        <w:pStyle w:val="ac"/>
+      </w:pPr>
+      <w:r>
+        <w:t xml:space="preserve">            </w:t>
+      </w:r>
+      <w:proofErr w:type="spellStart"/>
+      <w:r>
+        <w:t>File.Delete</w:t>
+      </w:r>
+      <w:proofErr w:type="spellEnd"/>
+      <w:r>
+        <w:t>(</w:t>
+      </w:r>
+      <w:proofErr w:type="spellStart"/>
+      <w:r>
+        <w:t>filePath</w:t>
+      </w:r>
+      <w:proofErr w:type="spellEnd"/>
+      <w:r>
+        <w:t>);</w:t>
+      </w:r>
+    </w:p>
+    <w:p>
+      <w:pPr>
+        <w:pStyle w:val="ac"/>
+      </w:pPr>
+      <w:r>
+        <w:t xml:space="preserve">        }</w:t>
+      </w:r>
+    </w:p>
+    <w:p>
+      <w:pPr>
+        <w:pStyle w:val="ac"/>
+      </w:pPr>
+    </w:p>
+    <w:p>
+      <w:pPr>
+        <w:pStyle w:val="ac"/>
+      </w:pPr>
+      <w:r>
+        <w:t xml:space="preserve">        [</w:t>
+      </w:r>
+      <w:proofErr w:type="spellStart"/>
+      <w:r>
+        <w:t>TestMethod</w:t>
+      </w:r>
+      <w:proofErr w:type="spellEnd"/>
+      <w:r>
+        <w:t>]</w:t>
+      </w:r>
+    </w:p>
+    <w:p>
+      <w:pPr>
+        <w:pStyle w:val="ac"/>
+      </w:pPr>
+      <w:r>
+        <w:t xml:space="preserve">        public void </w:t>
+      </w:r>
+      <w:proofErr w:type="spellStart"/>
+      <w:r>
+        <w:t>SaveToJson_SaveEmptyListToJsonFile_</w:t>
+      </w:r>
+      <w:proofErr w:type="gramStart"/>
+      <w:r>
+        <w:t>FileIsEmpty</w:t>
+      </w:r>
+      <w:proofErr w:type="spellEnd"/>
+      <w:r>
+        <w:t>(</w:t>
+      </w:r>
+      <w:proofErr w:type="gramEnd"/>
+      <w:r>
+        <w:t>)</w:t>
+      </w:r>
+    </w:p>
+    <w:p>
+      <w:pPr>
+        <w:pStyle w:val="ac"/>
+      </w:pPr>
+      <w:r>
+        <w:t xml:space="preserve">        {</w:t>
+      </w:r>
+    </w:p>
+    <w:p>
+      <w:pPr>
+        <w:pStyle w:val="ac"/>
+      </w:pPr>
+      <w:r>
+        <w:t xml:space="preserve">            </w:t>
+      </w:r>
+      <w:proofErr w:type="spellStart"/>
+      <w:r>
+        <w:t>Storage.GetTasks</w:t>
+      </w:r>
+      <w:proofErr w:type="spellEnd"/>
+      <w:r>
+        <w:t>(</w:t>
+      </w:r>
+      <w:proofErr w:type="gramStart"/>
+      <w:r>
+        <w:t>).Clear</w:t>
+      </w:r>
+      <w:proofErr w:type="gramEnd"/>
+      <w:r>
+        <w:t>();</w:t>
+      </w:r>
+    </w:p>
+    <w:p>
+      <w:pPr>
+        <w:pStyle w:val="ac"/>
+      </w:pPr>
+    </w:p>
+    <w:p>
+      <w:pPr>
+        <w:pStyle w:val="ac"/>
+      </w:pPr>
+      <w:r>
+        <w:t xml:space="preserve">            // Arrange</w:t>
+      </w:r>
+    </w:p>
+    <w:p>
+      <w:pPr>
+        <w:pStyle w:val="ac"/>
+      </w:pPr>
+      <w:r>
+        <w:lastRenderedPageBreak/>
+        <w:t xml:space="preserve">            List&lt;Homework&gt; tasks = new List&lt;Homework</w:t>
+      </w:r>
+      <w:proofErr w:type="gramStart"/>
+      <w:r>
+        <w:t>&gt;(</w:t>
+      </w:r>
+      <w:proofErr w:type="gramEnd"/>
+      <w:r>
+        <w:t>);</w:t>
+      </w:r>
+    </w:p>
+    <w:p>
+      <w:pPr>
+        <w:pStyle w:val="ac"/>
+      </w:pPr>
+      <w:r>
+        <w:t xml:space="preserve">            string </w:t>
+      </w:r>
+      <w:proofErr w:type="spellStart"/>
+      <w:r>
+        <w:t>filePath</w:t>
+      </w:r>
+      <w:proofErr w:type="spellEnd"/>
+      <w:r>
+        <w:t xml:space="preserve"> = "Unit_test7-5_empty_</w:t>
+      </w:r>
+      <w:proofErr w:type="gramStart"/>
+      <w:r>
+        <w:t>tasks.json</w:t>
+      </w:r>
+      <w:proofErr w:type="gramEnd"/>
+      <w:r>
+        <w:t>";</w:t>
+      </w:r>
+    </w:p>
+    <w:p>
+      <w:pPr>
+        <w:pStyle w:val="ac"/>
+      </w:pPr>
+    </w:p>
+    <w:p>
+      <w:pPr>
+        <w:pStyle w:val="ac"/>
+      </w:pPr>
+      <w:r>
+        <w:t xml:space="preserve">            // Act</w:t>
+      </w:r>
+    </w:p>
+    <w:p>
+      <w:pPr>
+        <w:pStyle w:val="ac"/>
+      </w:pPr>
+      <w:r>
+        <w:t xml:space="preserve">            </w:t>
+      </w:r>
+      <w:proofErr w:type="spellStart"/>
+      <w:r>
+        <w:t>Interface.SaveToJson</w:t>
+      </w:r>
+      <w:proofErr w:type="spellEnd"/>
+      <w:r>
+        <w:t xml:space="preserve">(tasks, </w:t>
+      </w:r>
+      <w:proofErr w:type="spellStart"/>
+      <w:r>
+        <w:t>filePath</w:t>
+      </w:r>
+      <w:proofErr w:type="spellEnd"/>
+      <w:r>
+        <w:t>);</w:t>
+      </w:r>
+    </w:p>
+    <w:p>
+      <w:pPr>
+        <w:pStyle w:val="ac"/>
+      </w:pPr>
+    </w:p>
+    <w:p>
+      <w:pPr>
+        <w:pStyle w:val="ac"/>
+      </w:pPr>
+      <w:r>
+        <w:t xml:space="preserve">            // Assert</w:t>
+      </w:r>
+    </w:p>
+    <w:p>
+      <w:pPr>
+        <w:pStyle w:val="ac"/>
+      </w:pPr>
+      <w:r>
+        <w:t xml:space="preserve">            </w:t>
+      </w:r>
+      <w:proofErr w:type="spellStart"/>
+      <w:r>
+        <w:t>Assert.IsTrue</w:t>
+      </w:r>
+      <w:proofErr w:type="spellEnd"/>
+      <w:r>
+        <w:t>(</w:t>
+      </w:r>
+      <w:proofErr w:type="spellStart"/>
+      <w:r>
+        <w:t>File.Exists</w:t>
+      </w:r>
+      <w:proofErr w:type="spellEnd"/>
+      <w:r>
+        <w:t>(</w:t>
+      </w:r>
+      <w:proofErr w:type="spellStart"/>
+      <w:r>
+        <w:t>filePath</w:t>
+      </w:r>
+      <w:proofErr w:type="spellEnd"/>
+      <w:r>
+        <w:t>));</w:t>
+      </w:r>
+    </w:p>
+    <w:p>
+      <w:pPr>
+        <w:pStyle w:val="ac"/>
+      </w:pPr>
+    </w:p>
+    <w:p>
+      <w:pPr>
+        <w:pStyle w:val="ac"/>
+      </w:pPr>
+      <w:r>
+        <w:t xml:space="preserve">            // ��������, �� ���� JSON ������ ������� ����� []</w:t>
+      </w:r>
+    </w:p>
+    <w:p>
+      <w:pPr>
+        <w:pStyle w:val="ac"/>
+      </w:pPr>
+      <w:r>
+        <w:t xml:space="preserve">            string </w:t>
+      </w:r>
+      <w:proofErr w:type="spellStart"/>
+      <w:r>
+        <w:t>jsonContents</w:t>
+      </w:r>
+      <w:proofErr w:type="spellEnd"/>
+      <w:r>
+        <w:t>;</w:t>
+      </w:r>
+    </w:p>
+    <w:p>
+      <w:pPr>
+        <w:pStyle w:val="ac"/>
+      </w:pPr>
+      <w:r>
+        <w:t xml:space="preserve">            using (</w:t>
+      </w:r>
+      <w:proofErr w:type="spellStart"/>
+      <w:r>
+        <w:t>StreamReader</w:t>
+      </w:r>
+      <w:proofErr w:type="spellEnd"/>
+      <w:r>
+        <w:t xml:space="preserve"> reader = new </w:t>
+      </w:r>
+      <w:proofErr w:type="spellStart"/>
+      <w:r>
+        <w:t>StreamReader</w:t>
+      </w:r>
+      <w:proofErr w:type="spellEnd"/>
+      <w:r>
+        <w:t>(</w:t>
+      </w:r>
+      <w:proofErr w:type="spellStart"/>
+      <w:r>
+        <w:t>filePath</w:t>
+      </w:r>
+      <w:proofErr w:type="spellEnd"/>
+      <w:r>
+        <w:t>))</w:t>
+      </w:r>
+    </w:p>
+    <w:p>
+      <w:pPr>
+        <w:pStyle w:val="ac"/>
+      </w:pPr>
+      <w:r>
+        <w:t xml:space="preserve">            {</w:t>
+      </w:r>
+    </w:p>
+    <w:p>
+      <w:pPr>
+        <w:pStyle w:val="ac"/>
+      </w:pPr>
+      <w:r>
+        <w:t xml:space="preserve">                </w:t>
+      </w:r>
+      <w:proofErr w:type="spellStart"/>
+      <w:r>
+        <w:t>jsonContents</w:t>
+      </w:r>
+      <w:proofErr w:type="spellEnd"/>
+      <w:r>
+        <w:t xml:space="preserve"> = </w:t>
+      </w:r>
+      <w:proofErr w:type="spellStart"/>
+      <w:proofErr w:type="gramStart"/>
+      <w:r>
+        <w:t>reader.ReadToEnd</w:t>
+      </w:r>
+      <w:proofErr w:type="spellEnd"/>
+      <w:proofErr w:type="gramEnd"/>
+      <w:r>
+        <w:t>().Trim();</w:t>
+      </w:r>
+    </w:p>
+    <w:p>
+      <w:pPr>
+        <w:pStyle w:val="ac"/>
+      </w:pPr>
+      <w:r>
+        <w:t xml:space="preserve">            }</w:t>
+      </w:r>
+    </w:p>
+    <w:p>
+      <w:pPr>
+        <w:pStyle w:val="ac"/>
+      </w:pPr>
+    </w:p>
+    <w:p>
+      <w:pPr>
+        <w:pStyle w:val="ac"/>
+      </w:pPr>
+      <w:r>
+        <w:t xml:space="preserve">            </w:t>
+      </w:r>
+      <w:proofErr w:type="spellStart"/>
+      <w:r>
+        <w:t>Assert.AreEqual</w:t>
+      </w:r>
+      <w:proofErr w:type="spellEnd"/>
+      <w:r>
+        <w:t xml:space="preserve">("", </w:t>
+      </w:r>
+      <w:proofErr w:type="spellStart"/>
+      <w:r>
+        <w:t>jsonContents</w:t>
+      </w:r>
+      <w:proofErr w:type="spellEnd"/>
+      <w:r>
+        <w:t>);</w:t>
+      </w:r>
+    </w:p>
+    <w:p>
+      <w:pPr>
+        <w:pStyle w:val="ac"/>
+      </w:pPr>
+      <w:r>
+        <w:t xml:space="preserve">            // Clean up</w:t>
+      </w:r>
+    </w:p>
+    <w:p>
+      <w:pPr>
+        <w:pStyle w:val="ac"/>
+      </w:pPr>
+      <w:r>
+        <w:t xml:space="preserve">            </w:t>
+      </w:r>
+      <w:proofErr w:type="spellStart"/>
+      <w:r>
+        <w:t>File.Delete</w:t>
+      </w:r>
+      <w:proofErr w:type="spellEnd"/>
+      <w:r>
+        <w:t>(</w:t>
+      </w:r>
+      <w:proofErr w:type="spellStart"/>
+      <w:r>
+        <w:t>filePath</w:t>
+      </w:r>
+      <w:proofErr w:type="spellEnd"/>
+      <w:r>
+        <w:t>);</w:t>
+      </w:r>
+    </w:p>
+    <w:p>
+      <w:pPr>
+        <w:pStyle w:val="ac"/>
+      </w:pPr>
+      <w:r>
+        <w:t xml:space="preserve">        }</w:t>
+      </w:r>
+    </w:p>
+    <w:p>
+      <w:pPr>
+        <w:pStyle w:val="ac"/>
+      </w:pPr>
+    </w:p>
+    <w:p>
+      <w:pPr>
+        <w:pStyle w:val="ac"/>
+      </w:pPr>
+      <w:r>
+        <w:t xml:space="preserve">        [</w:t>
+      </w:r>
+      <w:proofErr w:type="spellStart"/>
+      <w:r>
+        <w:t>TestMethod</w:t>
+      </w:r>
+      <w:proofErr w:type="spellEnd"/>
+      <w:r>
+        <w:t>]</w:t>
+      </w:r>
+    </w:p>
+    <w:p>
+      <w:pPr>
+        <w:pStyle w:val="ac"/>
+      </w:pPr>
+      <w:r>
+        <w:t xml:space="preserve">        public void </w:t>
+      </w:r>
+      <w:proofErr w:type="spellStart"/>
+      <w:r>
+        <w:t>LoadFromTxt_ValidTxtFile_</w:t>
+      </w:r>
+      <w:proofErr w:type="gramStart"/>
+      <w:r>
+        <w:t>LoadsTasksSuccessfully</w:t>
+      </w:r>
+      <w:proofErr w:type="spellEnd"/>
+      <w:r>
+        <w:t>(</w:t>
+      </w:r>
+      <w:proofErr w:type="gramEnd"/>
+      <w:r>
+        <w:t>)</w:t>
+      </w:r>
+    </w:p>
+    <w:p>
+      <w:pPr>
+        <w:pStyle w:val="ac"/>
+      </w:pPr>
+      <w:r>
+        <w:t xml:space="preserve">        {</w:t>
+      </w:r>
+    </w:p>
+    <w:p>
+      <w:pPr>
+        <w:pStyle w:val="ac"/>
+      </w:pPr>
+      <w:r>
+        <w:t xml:space="preserve">            </w:t>
+      </w:r>
+      <w:proofErr w:type="spellStart"/>
+      <w:r>
+        <w:t>Storage.GetTasks</w:t>
+      </w:r>
+      <w:proofErr w:type="spellEnd"/>
+      <w:r>
+        <w:t>(</w:t>
+      </w:r>
+      <w:proofErr w:type="gramStart"/>
+      <w:r>
+        <w:t>).Clear</w:t>
+      </w:r>
+      <w:proofErr w:type="gramEnd"/>
+      <w:r>
+        <w:t>();</w:t>
+      </w:r>
+    </w:p>
+    <w:p>
+      <w:pPr>
+        <w:pStyle w:val="ac"/>
+      </w:pPr>
+    </w:p>
+    <w:p>
+      <w:pPr>
+        <w:pStyle w:val="ac"/>
+      </w:pPr>
+      <w:r>
+        <w:t xml:space="preserve">            // Arrange</w:t>
+      </w:r>
+    </w:p>
+    <w:p>
+      <w:pPr>
+        <w:pStyle w:val="ac"/>
+      </w:pPr>
+      <w:r>
+        <w:t xml:space="preserve">            List&lt;Homework&gt; </w:t>
+      </w:r>
+      <w:proofErr w:type="spellStart"/>
+      <w:r>
+        <w:t>expectedTasks</w:t>
+      </w:r>
+      <w:proofErr w:type="spellEnd"/>
+      <w:r>
+        <w:t xml:space="preserve"> = new List&lt;Homework&gt;</w:t>
+      </w:r>
+    </w:p>
+    <w:p>
+      <w:pPr>
+        <w:pStyle w:val="ac"/>
+      </w:pPr>
+      <w:r>
+        <w:t xml:space="preserve">            {</w:t>
+      </w:r>
+    </w:p>
+    <w:p>
+      <w:pPr>
+        <w:pStyle w:val="ac"/>
+      </w:pPr>
+      <w:r>
+        <w:t xml:space="preserve">                new </w:t>
+      </w:r>
+      <w:proofErr w:type="gramStart"/>
+      <w:r>
+        <w:t>Homework(</w:t>
+      </w:r>
+      <w:proofErr w:type="gramEnd"/>
+      <w:r>
+        <w:t xml:space="preserve">1, </w:t>
+      </w:r>
+      <w:proofErr w:type="spellStart"/>
+      <w:r>
+        <w:t>DateTime.Today.AddDays</w:t>
+      </w:r>
+      <w:proofErr w:type="spellEnd"/>
+      <w:r>
+        <w:t xml:space="preserve">(7), "Math", </w:t>
+      </w:r>
+      <w:proofErr w:type="spellStart"/>
+      <w:r>
+        <w:t>TaskType.Default</w:t>
+      </w:r>
+      <w:proofErr w:type="spellEnd"/>
+      <w:r>
+        <w:t>, "Solve equations"),</w:t>
+      </w:r>
+    </w:p>
+    <w:p>
+      <w:pPr>
+        <w:pStyle w:val="ac"/>
+      </w:pPr>
+      <w:r>
+        <w:t xml:space="preserve">                new </w:t>
+      </w:r>
+      <w:proofErr w:type="gramStart"/>
+      <w:r>
+        <w:t>Homework(</w:t>
+      </w:r>
+      <w:proofErr w:type="gramEnd"/>
+      <w:r>
+        <w:t xml:space="preserve">2, </w:t>
+      </w:r>
+      <w:proofErr w:type="spellStart"/>
+      <w:r>
+        <w:t>DateTime.Today.AddDays</w:t>
+      </w:r>
+      <w:proofErr w:type="spellEnd"/>
+      <w:r>
+        <w:t xml:space="preserve">(5), "History", </w:t>
+      </w:r>
+      <w:proofErr w:type="spellStart"/>
+      <w:r>
+        <w:t>TaskType.Default</w:t>
+      </w:r>
+      <w:proofErr w:type="spellEnd"/>
+      <w:r>
+        <w:t>, "Write an essay")</w:t>
+      </w:r>
+    </w:p>
+    <w:p>
+      <w:pPr>
+        <w:pStyle w:val="ac"/>
+      </w:pPr>
+      <w:r>
+        <w:t xml:space="preserve">            };</w:t>
+      </w:r>
+    </w:p>
+    <w:p>
+      <w:pPr>
+        <w:pStyle w:val="ac"/>
+      </w:pPr>
+    </w:p>
+    <w:p>
+      <w:pPr>
+        <w:pStyle w:val="ac"/>
+      </w:pPr>
+      <w:r>
+        <w:t xml:space="preserve">            // Save tasks to a </w:t>
+      </w:r>
+      <w:proofErr w:type="spellStart"/>
+      <w:r>
+        <w:t>txt</w:t>
+      </w:r>
+      <w:proofErr w:type="spellEnd"/>
+      <w:r>
+        <w:t xml:space="preserve"> file</w:t>
+      </w:r>
+    </w:p>
+    <w:p>
+      <w:pPr>
+        <w:pStyle w:val="ac"/>
+      </w:pPr>
+      <w:r>
+        <w:t xml:space="preserve">            </w:t>
+      </w:r>
+      <w:proofErr w:type="spellStart"/>
+      <w:r>
+        <w:t>Interface.SaveToTxt</w:t>
+      </w:r>
+      <w:proofErr w:type="spellEnd"/>
+      <w:r>
+        <w:t>(</w:t>
+      </w:r>
+      <w:proofErr w:type="spellStart"/>
+      <w:r>
+        <w:t>expectedTasks</w:t>
+      </w:r>
+      <w:proofErr w:type="spellEnd"/>
+      <w:r>
+        <w:t>, "Unit_test7-6_tasks.txt");</w:t>
+      </w:r>
+    </w:p>
+    <w:p>
+      <w:pPr>
+        <w:pStyle w:val="ac"/>
+      </w:pPr>
+    </w:p>
+    <w:p>
+      <w:pPr>
+        <w:pStyle w:val="ac"/>
+      </w:pPr>
+      <w:r>
+        <w:t xml:space="preserve">            try</w:t>
+      </w:r>
+    </w:p>
+    <w:p>
+      <w:pPr>
+        <w:pStyle w:val="ac"/>
+      </w:pPr>
+      <w:r>
+        <w:t xml:space="preserve">            {</w:t>
+      </w:r>
+    </w:p>
+    <w:p>
+      <w:pPr>
+        <w:pStyle w:val="ac"/>
+      </w:pPr>
+      <w:r>
+        <w:t xml:space="preserve">                // Act</w:t>
+      </w:r>
+    </w:p>
+    <w:p>
+      <w:pPr>
+        <w:pStyle w:val="ac"/>
+      </w:pPr>
+      <w:r>
+        <w:t xml:space="preserve">                List&lt;Homework&gt; </w:t>
+      </w:r>
+      <w:proofErr w:type="spellStart"/>
+      <w:r>
+        <w:t>loadedTasks</w:t>
+      </w:r>
+      <w:proofErr w:type="spellEnd"/>
+      <w:r>
+        <w:t xml:space="preserve"> = </w:t>
+      </w:r>
+      <w:proofErr w:type="spellStart"/>
+      <w:r>
+        <w:t>Interface.LoadFromTxt</w:t>
+      </w:r>
+      <w:proofErr w:type="spellEnd"/>
+      <w:r>
+        <w:t>("Unit_test7-6_tasks.txt");</w:t>
+      </w:r>
+    </w:p>
+    <w:p>
+      <w:pPr>
+        <w:pStyle w:val="ac"/>
+      </w:pPr>
+    </w:p>
+    <w:p>
+      <w:pPr>
+        <w:pStyle w:val="ac"/>
+      </w:pPr>
+      <w:r>
+        <w:t xml:space="preserve">                // Assert</w:t>
+      </w:r>
+    </w:p>
+    <w:p>
+      <w:pPr>
+        <w:pStyle w:val="ac"/>
+      </w:pPr>
+      <w:r>
+        <w:t xml:space="preserve">                </w:t>
+      </w:r>
+      <w:proofErr w:type="spellStart"/>
+      <w:r>
+        <w:t>Assert.AreEqual</w:t>
+      </w:r>
+      <w:proofErr w:type="spellEnd"/>
+      <w:r>
+        <w:t>(</w:t>
+      </w:r>
+      <w:proofErr w:type="spellStart"/>
+      <w:r>
+        <w:t>expectedTasks.Count</w:t>
+      </w:r>
+      <w:proofErr w:type="spellEnd"/>
+      <w:r>
+        <w:t xml:space="preserve">, </w:t>
+      </w:r>
+      <w:proofErr w:type="spellStart"/>
+      <w:r>
+        <w:t>loadedTasks.Count</w:t>
+      </w:r>
+      <w:proofErr w:type="spellEnd"/>
+      <w:r>
+        <w:t>, "Counts of tasks do not match.");</w:t>
+      </w:r>
+    </w:p>
+    <w:p>
+      <w:pPr>
+        <w:pStyle w:val="ac"/>
+      </w:pPr>
+    </w:p>
+    <w:p>
+      <w:pPr>
+        <w:pStyle w:val="ac"/>
+      </w:pPr>
+      <w:r>
+        <w:t xml:space="preserve">                for (int </w:t>
+      </w:r>
+      <w:proofErr w:type="spellStart"/>
+      <w:r>
+        <w:t>i</w:t>
+      </w:r>
+      <w:proofErr w:type="spellEnd"/>
+      <w:r>
+        <w:t xml:space="preserve"> = 0; </w:t>
+      </w:r>
+      <w:proofErr w:type="spellStart"/>
+      <w:r>
+        <w:t>i</w:t>
+      </w:r>
+      <w:proofErr w:type="spellEnd"/>
+      <w:r>
+        <w:t xml:space="preserve"> &lt; </w:t>
+      </w:r>
+      <w:proofErr w:type="spellStart"/>
+      <w:r>
+        <w:t>expectedTasks.Count</w:t>
+      </w:r>
+      <w:proofErr w:type="spellEnd"/>
+      <w:r>
+        <w:t xml:space="preserve">; </w:t>
+      </w:r>
+      <w:proofErr w:type="spellStart"/>
+      <w:r>
+        <w:t>i</w:t>
+      </w:r>
+      <w:proofErr w:type="spellEnd"/>
+      <w:r>
+        <w:t>++)</w:t>
+      </w:r>
+    </w:p>
+    <w:p>
+      <w:pPr>
+        <w:pStyle w:val="ac"/>
+      </w:pPr>
+      <w:r>
+        <w:t xml:space="preserve">                {</w:t>
+      </w:r>
+    </w:p>
+    <w:p>
+      <w:pPr>
+        <w:pStyle w:val="ac"/>
+      </w:pPr>
+      <w:r>
+        <w:t xml:space="preserve">                    </w:t>
+      </w:r>
+      <w:proofErr w:type="spellStart"/>
+      <w:r>
+        <w:t>Assert.AreEqual</w:t>
+      </w:r>
+      <w:proofErr w:type="spellEnd"/>
+      <w:r>
+        <w:t>(</w:t>
+      </w:r>
+    </w:p>
+    <w:p>
+      <w:pPr>
+        <w:pStyle w:val="ac"/>
+      </w:pPr>
+      <w:r>
+        <w:t xml:space="preserve">                        </w:t>
+      </w:r>
+      <w:proofErr w:type="spellStart"/>
+      <w:r>
+        <w:t>expectedTasks</w:t>
+      </w:r>
+      <w:proofErr w:type="spellEnd"/>
+      <w:r>
+        <w:t>[</w:t>
+      </w:r>
+      <w:proofErr w:type="spellStart"/>
+      <w:r>
+        <w:t>i</w:t>
+      </w:r>
+      <w:proofErr w:type="spellEnd"/>
+      <w:proofErr w:type="gramStart"/>
+      <w:r>
+        <w:t>].</w:t>
+      </w:r>
+      <w:proofErr w:type="spellStart"/>
+      <w:r>
+        <w:t>ToString</w:t>
+      </w:r>
+      <w:proofErr w:type="spellEnd"/>
+      <w:proofErr w:type="gramEnd"/>
+      <w:r>
+        <w:t>().Replace(</w:t>
+      </w:r>
+      <w:proofErr w:type="spellStart"/>
+      <w:r>
+        <w:t>Environment.NewLine</w:t>
+      </w:r>
+      <w:proofErr w:type="spellEnd"/>
+      <w:r>
+        <w:t xml:space="preserve">, </w:t>
+      </w:r>
+      <w:proofErr w:type="spellStart"/>
+      <w:r>
+        <w:t>string.Empty</w:t>
+      </w:r>
+      <w:proofErr w:type="spellEnd"/>
+      <w:r>
+        <w:t>),</w:t>
+      </w:r>
+    </w:p>
+    <w:p>
+      <w:pPr>
+        <w:pStyle w:val="ac"/>
+      </w:pPr>
+      <w:r>
+        <w:t xml:space="preserve">                        </w:t>
+      </w:r>
+      <w:proofErr w:type="spellStart"/>
+      <w:r>
+        <w:t>loadedTasks</w:t>
+      </w:r>
+      <w:proofErr w:type="spellEnd"/>
+      <w:r>
+        <w:t>[</w:t>
+      </w:r>
+      <w:proofErr w:type="spellStart"/>
+      <w:r>
+        <w:t>i</w:t>
+      </w:r>
+      <w:proofErr w:type="spellEnd"/>
+      <w:proofErr w:type="gramStart"/>
+      <w:r>
+        <w:t>].</w:t>
+      </w:r>
+      <w:proofErr w:type="spellStart"/>
+      <w:r>
+        <w:t>ToString</w:t>
+      </w:r>
+      <w:proofErr w:type="spellEnd"/>
+      <w:proofErr w:type="gramEnd"/>
+      <w:r>
+        <w:t>().Replace(</w:t>
+      </w:r>
+      <w:proofErr w:type="spellStart"/>
+      <w:r>
+        <w:t>Environment.NewLine</w:t>
+      </w:r>
+      <w:proofErr w:type="spellEnd"/>
+      <w:r>
+        <w:t xml:space="preserve">, </w:t>
+      </w:r>
+      <w:proofErr w:type="spellStart"/>
+      <w:r>
+        <w:t>string.Empty</w:t>
+      </w:r>
+      <w:proofErr w:type="spellEnd"/>
+      <w:r>
+        <w:t>),</w:t>
+      </w:r>
+    </w:p>
+    <w:p>
+      <w:pPr>
+        <w:pStyle w:val="ac"/>
+      </w:pPr>
+      <w:r>
+        <w:t xml:space="preserve">                        $"Task at index {</w:t>
+      </w:r>
+      <w:proofErr w:type="spellStart"/>
+      <w:r>
+        <w:t>i</w:t>
+      </w:r>
+      <w:proofErr w:type="spellEnd"/>
+      <w:r>
+        <w:t>} does not match."</w:t>
+      </w:r>
+    </w:p>
+    <w:p>
+      <w:pPr>
+        <w:pStyle w:val="ac"/>
+      </w:pPr>
+      <w:r>
+        <w:t xml:space="preserve">                    );</w:t>
+      </w:r>
+    </w:p>
+    <w:p>
+      <w:pPr>
+        <w:pStyle w:val="ac"/>
+      </w:pPr>
+      <w:r>
+        <w:t xml:space="preserve">                }</w:t>
+      </w:r>
+    </w:p>
+    <w:p>
+      <w:pPr>
+        <w:pStyle w:val="ac"/>
+      </w:pPr>
+      <w:r>
+        <w:t xml:space="preserve">            }</w:t>
+      </w:r>
+    </w:p>
+    <w:p>
+      <w:pPr>
+        <w:pStyle w:val="ac"/>
+      </w:pPr>
+      <w:r>
+        <w:t xml:space="preserve">            finally</w:t>
+      </w:r>
+    </w:p>
+    <w:p>
+      <w:pPr>
+        <w:pStyle w:val="ac"/>
+      </w:pPr>
+      <w:r>
+        <w:t xml:space="preserve">            {</w:t>
+      </w:r>
+    </w:p>
+    <w:p>
+      <w:pPr>
+        <w:pStyle w:val="ac"/>
+      </w:pPr>
+      <w:r>
+        <w:t xml:space="preserve">                // Clean up</w:t>
+      </w:r>
+    </w:p>
+    <w:p>
+      <w:pPr>
+        <w:pStyle w:val="ac"/>
+      </w:pPr>
+      <w:r>
+        <w:lastRenderedPageBreak/>
+        <w:t xml:space="preserve">                </w:t>
+      </w:r>
+      <w:proofErr w:type="spellStart"/>
+      <w:r>
+        <w:t>File.Delete</w:t>
+      </w:r>
+      <w:proofErr w:type="spellEnd"/>
+      <w:r>
+        <w:t>("Unit_test7-6_tasks.txt");</w:t>
+      </w:r>
+    </w:p>
+    <w:p>
+      <w:pPr>
+        <w:pStyle w:val="ac"/>
+      </w:pPr>
+      <w:r>
+        <w:t xml:space="preserve">            }</w:t>
+      </w:r>
+    </w:p>
+    <w:p>
+      <w:pPr>
+        <w:pStyle w:val="ac"/>
+      </w:pPr>
+      <w:r>
+        <w:t xml:space="preserve">        }</w:t>
+      </w:r>
+    </w:p>
+    <w:p>
+      <w:pPr>
+        <w:pStyle w:val="ac"/>
+      </w:pPr>
+    </w:p>
+    <w:p>
+      <w:pPr>
+        <w:pStyle w:val="ac"/>
+      </w:pPr>
+      <w:r>
+        <w:t xml:space="preserve">        [</w:t>
+      </w:r>
+      <w:proofErr w:type="spellStart"/>
+      <w:r>
+        <w:t>TestMethod</w:t>
+      </w:r>
+      <w:proofErr w:type="spellEnd"/>
+      <w:r>
+        <w:t>]</w:t>
+      </w:r>
+    </w:p>
+    <w:p>
+      <w:pPr>
+        <w:pStyle w:val="ac"/>
+      </w:pPr>
+      <w:r>
+        <w:t xml:space="preserve">        public void </w:t>
+      </w:r>
+      <w:proofErr w:type="spellStart"/>
+      <w:r>
+        <w:t>LoadFromJson_ValidJsonFile_</w:t>
+      </w:r>
+      <w:proofErr w:type="gramStart"/>
+      <w:r>
+        <w:t>LoadsTasksSuccessfully</w:t>
+      </w:r>
+      <w:proofErr w:type="spellEnd"/>
+      <w:r>
+        <w:t>(</w:t>
+      </w:r>
+      <w:proofErr w:type="gramEnd"/>
+      <w:r>
+        <w:t>)</w:t>
+      </w:r>
+    </w:p>
+    <w:p>
+      <w:pPr>
+        <w:pStyle w:val="ac"/>
+      </w:pPr>
+      <w:r>
+        <w:t xml:space="preserve">        {</w:t>
+      </w:r>
+    </w:p>
+    <w:p>
+      <w:pPr>
+        <w:pStyle w:val="ac"/>
+      </w:pPr>
+      <w:r>
+        <w:t xml:space="preserve">            </w:t>
+      </w:r>
+      <w:proofErr w:type="spellStart"/>
+      <w:r>
+        <w:t>Storage.GetTasks</w:t>
+      </w:r>
+      <w:proofErr w:type="spellEnd"/>
+      <w:r>
+        <w:t>(</w:t>
+      </w:r>
+      <w:proofErr w:type="gramStart"/>
+      <w:r>
+        <w:t>).Clear</w:t>
+      </w:r>
+      <w:proofErr w:type="gramEnd"/>
+      <w:r>
+        <w:t>();</w:t>
+      </w:r>
+    </w:p>
+    <w:p>
+      <w:pPr>
+        <w:pStyle w:val="ac"/>
+      </w:pPr>
+    </w:p>
+    <w:p>
+      <w:pPr>
+        <w:pStyle w:val="ac"/>
+      </w:pPr>
+      <w:r>
+        <w:t xml:space="preserve">            // Arrange</w:t>
+      </w:r>
+    </w:p>
+    <w:p>
+      <w:pPr>
+        <w:pStyle w:val="ac"/>
+      </w:pPr>
+      <w:r>
+        <w:t xml:space="preserve">            List&lt;Homework&gt; tasks = new List&lt;Homework</w:t>
+      </w:r>
+      <w:proofErr w:type="gramStart"/>
+      <w:r>
+        <w:t>&gt;(</w:t>
+      </w:r>
+      <w:proofErr w:type="gramEnd"/>
+      <w:r>
+        <w:t>)</w:t>
+      </w:r>
+    </w:p>
+    <w:p>
+      <w:pPr>
+        <w:pStyle w:val="ac"/>
+      </w:pPr>
+      <w:r>
+        <w:t xml:space="preserve">            {</w:t>
+      </w:r>
+    </w:p>
+    <w:p>
+      <w:pPr>
+        <w:pStyle w:val="ac"/>
+      </w:pPr>
+      <w:r>
+        <w:t xml:space="preserve">                new </w:t>
+      </w:r>
+      <w:proofErr w:type="gramStart"/>
+      <w:r>
+        <w:t>Homework(</w:t>
+      </w:r>
+      <w:proofErr w:type="gramEnd"/>
+      <w:r>
+        <w:t xml:space="preserve">1, </w:t>
+      </w:r>
+      <w:proofErr w:type="spellStart"/>
+      <w:r>
+        <w:t>DateTime.Today.AddDays</w:t>
+      </w:r>
+      <w:proofErr w:type="spellEnd"/>
+      <w:r>
+        <w:t xml:space="preserve">(7), "Math", </w:t>
+      </w:r>
+      <w:proofErr w:type="spellStart"/>
+      <w:r>
+        <w:t>TaskType.Default</w:t>
+      </w:r>
+      <w:proofErr w:type="spellEnd"/>
+      <w:r>
+        <w:t>, "Solve equations"),</w:t>
+      </w:r>
+    </w:p>
+    <w:p>
+      <w:pPr>
+        <w:pStyle w:val="ac"/>
+      </w:pPr>
+      <w:r>
+        <w:t xml:space="preserve">                new </w:t>
+      </w:r>
+      <w:proofErr w:type="gramStart"/>
+      <w:r>
+        <w:t>Homework(</w:t>
+      </w:r>
+      <w:proofErr w:type="gramEnd"/>
+      <w:r>
+        <w:t xml:space="preserve">2, </w:t>
+      </w:r>
+      <w:proofErr w:type="spellStart"/>
+      <w:r>
+        <w:t>DateTime.Today.AddDays</w:t>
+      </w:r>
+      <w:proofErr w:type="spellEnd"/>
+      <w:r>
+        <w:t xml:space="preserve">(5), "History", </w:t>
+      </w:r>
+      <w:proofErr w:type="spellStart"/>
+      <w:r>
+        <w:t>TaskType.Default</w:t>
+      </w:r>
+      <w:proofErr w:type="spellEnd"/>
+      <w:r>
+        <w:t>, "Write an essay")</w:t>
+      </w:r>
+    </w:p>
+    <w:p>
+      <w:pPr>
+        <w:pStyle w:val="ac"/>
+      </w:pPr>
+      <w:r>
+        <w:t xml:space="preserve">            };</w:t>
+      </w:r>
+    </w:p>
+    <w:p>
+      <w:pPr>
+        <w:pStyle w:val="ac"/>
+      </w:pPr>
+    </w:p>
+    <w:p>
+      <w:pPr>
+        <w:pStyle w:val="ac"/>
+      </w:pPr>
+      <w:r>
+        <w:t xml:space="preserve">            // Save tasks to a </w:t>
+      </w:r>
+      <w:proofErr w:type="spellStart"/>
+      <w:r>
+        <w:t>json</w:t>
+      </w:r>
+      <w:proofErr w:type="spellEnd"/>
+      <w:r>
+        <w:t xml:space="preserve"> file</w:t>
+      </w:r>
+    </w:p>
+    <w:p>
+      <w:pPr>
+        <w:pStyle w:val="ac"/>
+      </w:pPr>
+      <w:r>
+        <w:t xml:space="preserve">            </w:t>
+      </w:r>
+      <w:proofErr w:type="spellStart"/>
+      <w:r>
+        <w:t>Interface.SaveToJson</w:t>
+      </w:r>
+      <w:proofErr w:type="spellEnd"/>
+      <w:r>
+        <w:t>(tasks, "Unit_test7-7_</w:t>
+      </w:r>
+      <w:proofErr w:type="gramStart"/>
+      <w:r>
+        <w:t>tasks.json</w:t>
+      </w:r>
+      <w:proofErr w:type="gramEnd"/>
+      <w:r>
+        <w:t>");</w:t>
+      </w:r>
+    </w:p>
+    <w:p>
+      <w:pPr>
+        <w:pStyle w:val="ac"/>
+      </w:pPr>
+    </w:p>
+    <w:p>
+      <w:pPr>
+        <w:pStyle w:val="ac"/>
+      </w:pPr>
+      <w:r>
+        <w:t xml:space="preserve">            try</w:t>
+      </w:r>
+    </w:p>
+    <w:p>
+      <w:pPr>
+        <w:pStyle w:val="ac"/>
+      </w:pPr>
+      <w:r>
+        <w:t xml:space="preserve">            {</w:t>
+      </w:r>
+    </w:p>
+    <w:p>
+      <w:pPr>
+        <w:pStyle w:val="ac"/>
+      </w:pPr>
+      <w:r>
+        <w:t xml:space="preserve">                // Act</w:t>
+      </w:r>
+    </w:p>
+    <w:p>
+      <w:pPr>
+        <w:pStyle w:val="ac"/>
+      </w:pPr>
+      <w:r>
+        <w:t xml:space="preserve">                List&lt;Homework&gt; </w:t>
+      </w:r>
+      <w:proofErr w:type="spellStart"/>
+      <w:r>
+        <w:t>loadedTasks</w:t>
+      </w:r>
+      <w:proofErr w:type="spellEnd"/>
+      <w:r>
+        <w:t xml:space="preserve"> = </w:t>
+      </w:r>
+      <w:proofErr w:type="spellStart"/>
+      <w:r>
+        <w:t>Interface.LoadFromJson</w:t>
+      </w:r>
+      <w:proofErr w:type="spellEnd"/>
+      <w:r>
+        <w:t>("Unit_test7-7_</w:t>
+      </w:r>
+      <w:proofErr w:type="gramStart"/>
+      <w:r>
+        <w:t>tasks.json</w:t>
+      </w:r>
+      <w:proofErr w:type="gramEnd"/>
+      <w:r>
+        <w:t>");</w:t>
+      </w:r>
+    </w:p>
+    <w:p>
+      <w:pPr>
+        <w:pStyle w:val="ac"/>
+      </w:pPr>
+    </w:p>
+    <w:p>
+      <w:pPr>
+        <w:pStyle w:val="ac"/>
+      </w:pPr>
+      <w:r>
+        <w:t xml:space="preserve">                // Assert</w:t>
+      </w:r>
+    </w:p>
+    <w:p>
+      <w:pPr>
+        <w:pStyle w:val="ac"/>
+      </w:pPr>
+      <w:r>
+        <w:t xml:space="preserve">                </w:t>
+      </w:r>
+      <w:proofErr w:type="spellStart"/>
+      <w:r>
+        <w:t>Assert.AreEqual</w:t>
+      </w:r>
+      <w:proofErr w:type="spellEnd"/>
+      <w:r>
+        <w:t>(</w:t>
+      </w:r>
+      <w:proofErr w:type="spellStart"/>
+      <w:proofErr w:type="gramStart"/>
+      <w:r>
+        <w:t>tasks.Count</w:t>
+      </w:r>
+      <w:proofErr w:type="spellEnd"/>
+      <w:proofErr w:type="gramEnd"/>
+      <w:r>
+        <w:t xml:space="preserve">, </w:t>
+      </w:r>
+      <w:proofErr w:type="spellStart"/>
+      <w:r>
+        <w:t>loadedTasks.Count</w:t>
+      </w:r>
+      <w:proofErr w:type="spellEnd"/>
+      <w:r>
+        <w:t>, "Counts of tasks do not match.");</w:t>
+      </w:r>
+    </w:p>
+    <w:p>
+      <w:pPr>
+        <w:pStyle w:val="ac"/>
+      </w:pPr>
+    </w:p>
+    <w:p>
+      <w:pPr>
+        <w:pStyle w:val="ac"/>
+      </w:pPr>
+      <w:r>
+        <w:t xml:space="preserve">                for (int </w:t>
+      </w:r>
+      <w:proofErr w:type="spellStart"/>
+      <w:r>
+        <w:t>i</w:t>
+      </w:r>
+      <w:proofErr w:type="spellEnd"/>
+      <w:r>
+        <w:t xml:space="preserve"> = 0; </w:t>
+      </w:r>
+      <w:proofErr w:type="spellStart"/>
+      <w:r>
+        <w:t>i</w:t>
+      </w:r>
+      <w:proofErr w:type="spellEnd"/>
+      <w:r>
+        <w:t xml:space="preserve"> &lt; </w:t>
+      </w:r>
+      <w:proofErr w:type="spellStart"/>
+      <w:proofErr w:type="gramStart"/>
+      <w:r>
+        <w:t>tasks.Count</w:t>
+      </w:r>
+      <w:proofErr w:type="spellEnd"/>
+      <w:proofErr w:type="gramEnd"/>
+      <w:r>
+        <w:t xml:space="preserve">; </w:t>
+      </w:r>
+      <w:proofErr w:type="spellStart"/>
+      <w:r>
+        <w:t>i</w:t>
+      </w:r>
+      <w:proofErr w:type="spellEnd"/>
+      <w:r>
+        <w:t>++)</w:t>
+      </w:r>
+    </w:p>
+    <w:p>
+      <w:pPr>
+        <w:pStyle w:val="ac"/>
+      </w:pPr>
+      <w:r>
+        <w:t xml:space="preserve">                {</w:t>
+      </w:r>
+    </w:p>
+    <w:p>
+      <w:pPr>
+        <w:pStyle w:val="ac"/>
+      </w:pPr>
+      <w:r>
+        <w:t xml:space="preserve">                    string expected = tasks[</w:t>
+      </w:r>
+      <w:proofErr w:type="spellStart"/>
+      <w:r>
+        <w:t>i</w:t>
+      </w:r>
+      <w:proofErr w:type="spellEnd"/>
+      <w:proofErr w:type="gramStart"/>
+      <w:r>
+        <w:t>].</w:t>
+      </w:r>
+      <w:proofErr w:type="spellStart"/>
+      <w:r>
+        <w:t>ToString</w:t>
+      </w:r>
+      <w:proofErr w:type="spellEnd"/>
+      <w:proofErr w:type="gramEnd"/>
+      <w:r>
+        <w:t>().Replace(</w:t>
+      </w:r>
+      <w:proofErr w:type="spellStart"/>
+      <w:r>
+        <w:t>Environment.NewLine</w:t>
+      </w:r>
+      <w:proofErr w:type="spellEnd"/>
+      <w:r>
+        <w:t xml:space="preserve">, </w:t>
+      </w:r>
+      <w:proofErr w:type="spellStart"/>
+      <w:r>
+        <w:t>string.Empty</w:t>
+      </w:r>
+      <w:proofErr w:type="spellEnd"/>
+      <w:r>
+        <w:t>);</w:t>
+      </w:r>
+    </w:p>
+    <w:p>
+      <w:pPr>
+        <w:pStyle w:val="ac"/>
+      </w:pPr>
+      <w:r>
+        <w:t xml:space="preserve">                    string actual = </w:t>
+      </w:r>
+      <w:proofErr w:type="spellStart"/>
+      <w:r>
+        <w:t>loadedTasks</w:t>
+      </w:r>
+      <w:proofErr w:type="spellEnd"/>
+      <w:r>
+        <w:t>[</w:t>
+      </w:r>
+      <w:proofErr w:type="spellStart"/>
+      <w:r>
+        <w:t>i</w:t>
+      </w:r>
+      <w:proofErr w:type="spellEnd"/>
+      <w:proofErr w:type="gramStart"/>
+      <w:r>
+        <w:t>].</w:t>
+      </w:r>
+      <w:proofErr w:type="spellStart"/>
+      <w:r>
+        <w:t>ToString</w:t>
+      </w:r>
+      <w:proofErr w:type="spellEnd"/>
+      <w:proofErr w:type="gramEnd"/>
+      <w:r>
+        <w:t>().Replace(</w:t>
+      </w:r>
+      <w:proofErr w:type="spellStart"/>
+      <w:r>
+        <w:t>Environment.NewLine</w:t>
+      </w:r>
+      <w:proofErr w:type="spellEnd"/>
+      <w:r>
+        <w:t xml:space="preserve">, </w:t>
+      </w:r>
+      <w:proofErr w:type="spellStart"/>
+      <w:r>
+        <w:t>string.Empty</w:t>
+      </w:r>
+      <w:proofErr w:type="spellEnd"/>
+      <w:r>
+        <w:t>);</w:t>
+      </w:r>
+    </w:p>
+    <w:p>
+      <w:pPr>
+        <w:pStyle w:val="ac"/>
+      </w:pPr>
+    </w:p>
+    <w:p>
+      <w:pPr>
+        <w:pStyle w:val="ac"/>
+      </w:pPr>
+      <w:r>
+        <w:t xml:space="preserve">                    if (</w:t>
+      </w:r>
+      <w:proofErr w:type="gramStart"/>
+      <w:r>
+        <w:t>expected !</w:t>
+      </w:r>
+      <w:proofErr w:type="gramEnd"/>
+      <w:r>
+        <w:t>= actual)</w:t>
+      </w:r>
+    </w:p>
+    <w:p>
+      <w:pPr>
+        <w:pStyle w:val="ac"/>
+      </w:pPr>
+      <w:r>
+        <w:t xml:space="preserve">                        </w:t>
+      </w:r>
+      <w:proofErr w:type="spellStart"/>
+      <w:r>
+        <w:t>Console.WriteLine</w:t>
+      </w:r>
+      <w:proofErr w:type="spellEnd"/>
+      <w:r>
+        <w:t>($"Mismatch at index {</w:t>
+      </w:r>
+      <w:proofErr w:type="spellStart"/>
+      <w:r>
+        <w:t>i</w:t>
+      </w:r>
+      <w:proofErr w:type="spellEnd"/>
+      <w:proofErr w:type="gramStart"/>
+      <w:r>
+        <w:t>}:\</w:t>
+      </w:r>
+      <w:proofErr w:type="spellStart"/>
+      <w:proofErr w:type="gramEnd"/>
+      <w:r>
+        <w:t>nExpected</w:t>
+      </w:r>
+      <w:proofErr w:type="spellEnd"/>
+      <w:r>
+        <w:t>: {expected}\</w:t>
+      </w:r>
+      <w:proofErr w:type="spellStart"/>
+      <w:r>
+        <w:t>nActual</w:t>
+      </w:r>
+      <w:proofErr w:type="spellEnd"/>
+      <w:r>
+        <w:t>: {actual}");</w:t>
+      </w:r>
+    </w:p>
+    <w:p>
+      <w:pPr>
+        <w:pStyle w:val="ac"/>
+      </w:pPr>
+    </w:p>
+    <w:p>
+      <w:pPr>
+        <w:pStyle w:val="ac"/>
+      </w:pPr>
+      <w:r>
+        <w:t xml:space="preserve">                    </w:t>
+      </w:r>
+      <w:proofErr w:type="spellStart"/>
+      <w:r>
+        <w:t>Assert.AreEqual</w:t>
+      </w:r>
+      <w:proofErr w:type="spellEnd"/>
+      <w:r>
+        <w:t>(expected, actual, $"Task at index {</w:t>
+      </w:r>
+      <w:proofErr w:type="spellStart"/>
+      <w:r>
+        <w:t>i</w:t>
+      </w:r>
+      <w:proofErr w:type="spellEnd"/>
+      <w:r>
+        <w:t>} does not match.");</w:t>
+      </w:r>
+    </w:p>
+    <w:p>
+      <w:pPr>
+        <w:pStyle w:val="ac"/>
+      </w:pPr>
+      <w:r>
+        <w:t xml:space="preserve">                }</w:t>
+      </w:r>
+    </w:p>
+    <w:p>
+      <w:pPr>
+        <w:pStyle w:val="ac"/>
+      </w:pPr>
+      <w:r>
+        <w:t xml:space="preserve">            }</w:t>
+      </w:r>
+    </w:p>
+    <w:p>
+      <w:pPr>
+        <w:pStyle w:val="ac"/>
+      </w:pPr>
+      <w:r>
+        <w:t xml:space="preserve">            finally</w:t>
+      </w:r>
+    </w:p>
+    <w:p>
+      <w:pPr>
+        <w:pStyle w:val="ac"/>
+      </w:pPr>
+      <w:r>
+        <w:t xml:space="preserve">            {</w:t>
+      </w:r>
+    </w:p>
+    <w:p>
+      <w:pPr>
+        <w:pStyle w:val="ac"/>
+      </w:pPr>
+      <w:r>
+        <w:t xml:space="preserve">                // Clean up</w:t>
+      </w:r>
+    </w:p>
+    <w:p>
+      <w:pPr>
+        <w:pStyle w:val="ac"/>
+      </w:pPr>
+      <w:r>
+        <w:t xml:space="preserve">                </w:t>
+      </w:r>
+      <w:proofErr w:type="spellStart"/>
+      <w:r>
+        <w:t>File.Delete</w:t>
+      </w:r>
+      <w:proofErr w:type="spellEnd"/>
+      <w:r>
+        <w:t>("Unit_test7-7_</w:t>
+      </w:r>
+      <w:proofErr w:type="gramStart"/>
+      <w:r>
+        <w:t>tasks.json</w:t>
+      </w:r>
+      <w:proofErr w:type="gramEnd"/>
+      <w:r>
+        <w:t>");</w:t>
+      </w:r>
+    </w:p>
+    <w:p>
+      <w:pPr>
+        <w:pStyle w:val="ac"/>
+      </w:pPr>
+      <w:r>
+        <w:t xml:space="preserve">            }</w:t>
+      </w:r>
+    </w:p>
+    <w:p>
+      <w:pPr>
+        <w:pStyle w:val="ac"/>
+      </w:pPr>
+      <w:r>
+        <w:t xml:space="preserve">        }</w:t>
+      </w:r>
+    </w:p>
+    <w:p>
+      <w:pPr>
+        <w:pStyle w:val="ac"/>
+      </w:pPr>
+      <w:r>
+        <w:t xml:space="preserve">    }</w:t>
+      </w:r>
+    </w:p>
+    <w:p>
+      <w:pPr>
+        <w:pStyle w:val="ac"/>
+      </w:pPr>
+      <w:r>
+        <w:t>}</w:t>
+      </w:r>
+    </w:p>
     <w:sectPr>
-      <w:headerReference w:type="default" r:id="rId17"/>
+      <w:headerReference w:type="default" r:id="rId11"/>
       <w:pgSz w:w="11906" w:h="16838" w:code="9"/>
       <w:pgMar w:top="1134" w:right="851" w:bottom="1134" w:left="1418" w:header="1134" w:footer="0" w:gutter="0"/>
       <w:cols w:space="708"/>
@@ -36042,7 +39029,7 @@
   <w:style w:type="paragraph" w:default="1" w:styleId="a">
     <w:name w:val="Normal"/>
     <w:qFormat/>
-    <w:rsid w:val="00CE721A"/>
+    <w:rsid w:val="00942D9D"/>
     <w:pPr>
       <w:spacing w:after="0" w:line="240" w:lineRule="auto"/>
     </w:pPr>

</xml_diff>

<commit_message>
Backup folder - 2023-12-26 00:15:02
</commit_message>
<xml_diff>
--- a/ООП/Lab_7/Lab7_Zaychenko_report.docx
+++ b/ООП/Lab_7/Lab7_Zaychenko_report.docx
@@ -2552,7 +2552,7 @@
         <w:pStyle w:val="a5"/>
       </w:pPr>
       <w:r>
-        <w:t>У ході удосконалення програми для лабораторної роботи № 5 відбулись наступні зміни.</w:t>
+        <w:t>Під час оновлення програми для лабораторної роботи № 6, внесено наступні зміни.</w:t>
       </w:r>
     </w:p>
     <w:p>
@@ -2560,7 +2560,7 @@
         <w:pStyle w:val="a5"/>
       </w:pPr>
       <w:r>
-        <w:t xml:space="preserve">Усі об’єкти створеного класу для предметної області тепер зберігаються у колекції </w:t>
+        <w:t xml:space="preserve">В основній програмі додано методи для збереження (серіалізації) колекції </w:t>
       </w:r>
       <w:proofErr w:type="spellStart"/>
       <w:r>
@@ -2568,7 +2568,39 @@
       </w:r>
       <w:proofErr w:type="spellEnd"/>
       <w:r>
-        <w:t>&lt;T&gt;. Це дозволяє ефективно керувати об’єктами та спрощує реалізацію операцій додавання, видалення та пошуку.</w:t>
+        <w:t>&lt;T&gt; об’єктів предметної області у файли з форматом *.</w:t>
+      </w:r>
+      <w:proofErr w:type="spellStart"/>
+      <w:r>
+        <w:t>csv</w:t>
+      </w:r>
+      <w:proofErr w:type="spellEnd"/>
+      <w:r>
+        <w:t xml:space="preserve"> (*.</w:t>
+      </w:r>
+      <w:proofErr w:type="spellStart"/>
+      <w:r>
+        <w:t>txt</w:t>
+      </w:r>
+      <w:proofErr w:type="spellEnd"/>
+      <w:r>
+        <w:t>) та *.</w:t>
+      </w:r>
+      <w:proofErr w:type="spellStart"/>
+      <w:r>
+        <w:t>json</w:t>
+      </w:r>
+      <w:proofErr w:type="spellEnd"/>
+      <w:r>
+        <w:t>. Додано також методи для читання (</w:t>
+      </w:r>
+      <w:proofErr w:type="spellStart"/>
+      <w:r>
+        <w:t>десеріалізації</w:t>
+      </w:r>
+      <w:proofErr w:type="spellEnd"/>
+      <w:r>
+        <w:t>) колекції з відповідних файлів.</w:t>
       </w:r>
     </w:p>
     <w:p>
@@ -2576,7 +2608,95 @@
         <w:pStyle w:val="a5"/>
       </w:pPr>
       <w:r>
-        <w:t xml:space="preserve">Функції додавання, видалення та пошуку об’єктів були перероблені для використання відповідних методів колекції </w:t>
+        <w:t>Меню програми було розширено новими функціями: збереженням та читанням колекції об’єктів з файлів у форматах *.</w:t>
+      </w:r>
+      <w:proofErr w:type="spellStart"/>
+      <w:r>
+        <w:t>csv</w:t>
+      </w:r>
+      <w:proofErr w:type="spellEnd"/>
+      <w:r>
+        <w:t xml:space="preserve"> (*.</w:t>
+      </w:r>
+      <w:proofErr w:type="spellStart"/>
+      <w:r>
+        <w:t>txt</w:t>
+      </w:r>
+      <w:proofErr w:type="spellEnd"/>
+      <w:r>
+        <w:t>) та *.</w:t>
+      </w:r>
+      <w:proofErr w:type="spellStart"/>
+      <w:r>
+        <w:t>json</w:t>
+      </w:r>
+      <w:proofErr w:type="spellEnd"/>
+      <w:r>
+        <w:t>, а також можливістю очищення колекції.</w:t>
+      </w:r>
+    </w:p>
+    <w:p>
+      <w:pPr>
+        <w:pStyle w:val="a5"/>
+      </w:pPr>
+      <w:r>
+        <w:t>Підменю для пунктів "Зберегти у файл *.</w:t>
+      </w:r>
+      <w:proofErr w:type="spellStart"/>
+      <w:r>
+        <w:t>csv</w:t>
+      </w:r>
+      <w:proofErr w:type="spellEnd"/>
+      <w:r>
+        <w:t xml:space="preserve"> (*.</w:t>
+      </w:r>
+      <w:proofErr w:type="spellStart"/>
+      <w:r>
+        <w:t>txt</w:t>
+      </w:r>
+      <w:proofErr w:type="spellEnd"/>
+      <w:r>
+        <w:t>)" та "Зберегти у файл *.</w:t>
+      </w:r>
+      <w:proofErr w:type="spellStart"/>
+      <w:r>
+        <w:t>json</w:t>
+      </w:r>
+      <w:proofErr w:type="spellEnd"/>
+      <w:r>
+        <w:t>" реалізовано відповідно.</w:t>
+      </w:r>
+    </w:p>
+    <w:p>
+      <w:pPr>
+        <w:pStyle w:val="a5"/>
+      </w:pPr>
+      <w:r>
+        <w:t>Підменю для пунктів "Зчитати з файлу *.</w:t>
+      </w:r>
+      <w:proofErr w:type="spellStart"/>
+      <w:r>
+        <w:t>csv</w:t>
+      </w:r>
+      <w:proofErr w:type="spellEnd"/>
+      <w:r>
+        <w:t xml:space="preserve"> (*.</w:t>
+      </w:r>
+      <w:proofErr w:type="spellStart"/>
+      <w:r>
+        <w:t>txt</w:t>
+      </w:r>
+      <w:proofErr w:type="spellEnd"/>
+      <w:r>
+        <w:t>)" та "Зчитати з файлу *.</w:t>
+      </w:r>
+      <w:proofErr w:type="spellStart"/>
+      <w:r>
+        <w:t>json</w:t>
+      </w:r>
+      <w:proofErr w:type="spellEnd"/>
+      <w:r>
+        <w:t xml:space="preserve">" враховує наявність об’єктів у колекції </w:t>
       </w:r>
       <w:proofErr w:type="spellStart"/>
       <w:r>
@@ -2584,7 +2704,23 @@
       </w:r>
       <w:proofErr w:type="spellEnd"/>
       <w:r>
-        <w:t>&lt;T&gt;. Це дозволяє полегшити управління об’єктами та підвищити читабельність коду.</w:t>
+        <w:t xml:space="preserve">&lt;T&gt; на момент зчитування. </w:t>
+      </w:r>
+      <w:proofErr w:type="spellStart"/>
+      <w:r>
+        <w:t>Десеріалізовані</w:t>
+      </w:r>
+      <w:proofErr w:type="spellEnd"/>
+      <w:r>
+        <w:t xml:space="preserve"> об’єкти додаються до колекції лише у випадку коректного </w:t>
+      </w:r>
+      <w:proofErr w:type="spellStart"/>
+      <w:r>
+        <w:t>десеріалізації</w:t>
+      </w:r>
+      <w:proofErr w:type="spellEnd"/>
+      <w:r>
+        <w:t>.</w:t>
       </w:r>
     </w:p>
     <w:p>
@@ -2592,23 +2728,15 @@
         <w:pStyle w:val="a5"/>
       </w:pPr>
       <w:r>
-        <w:t>Основна програма була оптимізована, виключаючи залежність від методів введення/виведення даних (</w:t>
-      </w:r>
-      <w:proofErr w:type="spellStart"/>
-      <w:r>
-        <w:t>Console.ReadLine</w:t>
-      </w:r>
-      <w:proofErr w:type="spellEnd"/>
-      <w:r>
-        <w:t xml:space="preserve">(), </w:t>
-      </w:r>
-      <w:proofErr w:type="spellStart"/>
-      <w:r>
-        <w:t>Console.WriteLine</w:t>
-      </w:r>
-      <w:proofErr w:type="spellEnd"/>
-      <w:r>
-        <w:t>()). Це робить код більш модульним та легшим для тестування.</w:t>
+        <w:t xml:space="preserve">Для нових та перероблених методів були додані та кореговані </w:t>
+      </w:r>
+      <w:proofErr w:type="spellStart"/>
+      <w:r>
+        <w:t>unit</w:t>
+      </w:r>
+      <w:proofErr w:type="spellEnd"/>
+      <w:r>
+        <w:t>-тести, і вони успішно пройшли всі перевірки.</w:t>
       </w:r>
     </w:p>
     <w:p>
@@ -2616,64 +2744,13 @@
         <w:pStyle w:val="a5"/>
       </w:pPr>
       <w:r>
-        <w:t>До тест-</w:t>
-      </w:r>
-      <w:proofErr w:type="spellStart"/>
-      <w:r>
-        <w:t>проєкту</w:t>
-      </w:r>
-      <w:proofErr w:type="spellEnd"/>
-      <w:r>
-        <w:t xml:space="preserve"> доданий новий тест-клас, спрямований на перевірку методів з основної програми, які не залежать від введення/виведення. Усі попередні тести також збережено та взяті до уваги.</w:t>
+        <w:t>Програма була детально протестована, включаючи збереження та читання з файлів у різних форматах, а також обробку різних сценаріїв вводу даних. Всі тести та етапи виконані успішно, забезпечуючи стабільну та надійну роботу програми.</w:t>
       </w:r>
     </w:p>
     <w:p>
       <w:pPr>
         <w:pStyle w:val="a5"/>
       </w:pPr>
-      <w:r>
-        <w:t xml:space="preserve">Проведено виконання всіх </w:t>
-      </w:r>
-      <w:proofErr w:type="spellStart"/>
-      <w:r>
-        <w:t>unit</w:t>
-      </w:r>
-      <w:proofErr w:type="spellEnd"/>
-      <w:r>
-        <w:t xml:space="preserve">-тестів, як нових, так і з попередньої лабораторної роботи. У разі непройдених тестів внесені відповідні корективи в код методу для досягнення повного проходження всіх </w:t>
-      </w:r>
-      <w:proofErr w:type="spellStart"/>
-      <w:r>
-        <w:t>unit</w:t>
-      </w:r>
-      <w:proofErr w:type="spellEnd"/>
-      <w:r>
-        <w:t>-тестів.</w:t>
-      </w:r>
-    </w:p>
-    <w:p>
-      <w:pPr>
-        <w:pStyle w:val="a5"/>
-      </w:pPr>
-      <w:r>
-        <w:t>Програма була детально протестована на різних вхідних даних, включаючи коректні та некоректні значення, які може ввести користувач. Всі тестові сценарії пройшли успішно, і програма відповідає вимогам та специфікаціям завдання.</w:t>
-      </w:r>
-    </w:p>
-    <w:p>
-      <w:pPr>
-        <w:pStyle w:val="a5"/>
-      </w:pPr>
-      <w:r>
-        <w:t xml:space="preserve">Модифікація програми, використовуючи колекцію </w:t>
-      </w:r>
-      <w:proofErr w:type="spellStart"/>
-      <w:r>
-        <w:t>List</w:t>
-      </w:r>
-      <w:proofErr w:type="spellEnd"/>
-      <w:r>
-        <w:t>&lt;T&gt;, сприяла поліпшенню її ефективності та легкості обслуговування. Тестування виявило та усунуло можливі помилки, забезпечивши надійність та стабільність розробленого класу.</w:t>
-      </w:r>
       <w:r>
         <w:br w:type="page"/>
       </w:r>

</xml_diff>